<commit_message>
Aggiunta Lab - esercizi - pattern
</commit_message>
<xml_diff>
--- a/Quesito 5 Team/Metrica - Linee di codice - Paper.docx
+++ b/Quesito 5 Team/Metrica - Linee di codice - Paper.docx
@@ -1,6 +1,6 @@
 
 <file path=word/document.xml><?xml version="1.0" encoding="utf-8"?>
-<w:document xmlns:ve="http://schemas.openxmlformats.org/markup-compatibility/2006" xmlns:o="urn:schemas-microsoft-com:office:office" xmlns:r="http://schemas.openxmlformats.org/officeDocument/2006/relationships" xmlns:m="http://schemas.openxmlformats.org/officeDocument/2006/math" xmlns:v="urn:schemas-microsoft-com:vml" xmlns:wp="http://schemas.openxmlformats.org/drawingml/2006/wordprocessingDrawing" xmlns:w10="urn:schemas-microsoft-com:office:word" xmlns:w="http://schemas.openxmlformats.org/wordprocessingml/2006/main" xmlns:wne="http://schemas.microsoft.com/office/word/2006/wordml">
+<w:document xmlns:wpc="http://schemas.microsoft.com/office/word/2010/wordprocessingCanvas" xmlns:mo="http://schemas.microsoft.com/office/mac/office/2008/main" xmlns:mc="http://schemas.openxmlformats.org/markup-compatibility/2006" xmlns:mv="urn:schemas-microsoft-com:mac:vml" xmlns:o="urn:schemas-microsoft-com:office:office" xmlns:r="http://schemas.openxmlformats.org/officeDocument/2006/relationships" xmlns:m="http://schemas.openxmlformats.org/officeDocument/2006/math" xmlns:v="urn:schemas-microsoft-com:vml" xmlns:wp14="http://schemas.microsoft.com/office/word/2010/wordprocessingDrawing" xmlns:wp="http://schemas.openxmlformats.org/drawingml/2006/wordprocessingDrawing" xmlns:w10="urn:schemas-microsoft-com:office:word" xmlns:w="http://schemas.openxmlformats.org/wordprocessingml/2006/main" xmlns:w14="http://schemas.microsoft.com/office/word/2010/wordml" xmlns:wpg="http://schemas.microsoft.com/office/word/2010/wordprocessingGroup" xmlns:wpi="http://schemas.microsoft.com/office/word/2010/wordprocessingInk" xmlns:wne="http://schemas.microsoft.com/office/word/2006/wordml" xmlns:wps="http://schemas.microsoft.com/office/word/2010/wordprocessingShape" mc:Ignorable="w14 wp14">
   <w:body>
     <w:p>
       <w:pPr>
@@ -25,10 +25,10 @@
           <w:noProof/>
           <w:sz w:val="24"/>
           <w:szCs w:val="24"/>
-          <w:lang w:eastAsia="it-IT"/>
+          <w:lang w:val="en-US"/>
         </w:rPr>
         <w:drawing>
-          <wp:inline distT="0" distB="0" distL="0" distR="0">
+          <wp:inline distT="0" distB="0" distL="0" distR="0" wp14:anchorId="53EC489B" wp14:editId="2AAA3BD9">
             <wp:extent cx="1210945" cy="1210945"/>
             <wp:effectExtent l="0" t="0" r="8255" b="8255"/>
             <wp:docPr id="2" name="Picture 1" descr="logouniv800"/>
@@ -45,10 +45,10 @@
                     </pic:cNvPicPr>
                   </pic:nvPicPr>
                   <pic:blipFill>
-                    <a:blip r:embed="rId8">
+                    <a:blip r:embed="rId9">
                       <a:extLst>
                         <a:ext uri="{28A0092B-C50C-407E-A947-70E740481C1C}">
-                          <a14:useLocalDpi xmlns="" xmlns:wpc="http://schemas.microsoft.com/office/word/2010/wordprocessingCanvas" xmlns:mo="http://schemas.microsoft.com/office/mac/office/2008/main" xmlns:mc="http://schemas.openxmlformats.org/markup-compatibility/2006" xmlns:mv="urn:schemas-microsoft-com:mac:vml" xmlns:o="urn:schemas-microsoft-com:office:office" xmlns:v="urn:schemas-microsoft-com:vml" xmlns:wp14="http://schemas.microsoft.com/office/word/2010/wordprocessingDrawing" xmlns:w10="urn:schemas-microsoft-com:office:word" xmlns:w="http://schemas.openxmlformats.org/wordprocessingml/2006/main" xmlns:w14="http://schemas.microsoft.com/office/word/2010/wordml" xmlns:wpg="http://schemas.microsoft.com/office/word/2010/wordprocessingGroup" xmlns:wpi="http://schemas.microsoft.com/office/word/2010/wordprocessingInk" xmlns:wps="http://schemas.microsoft.com/office/word/2010/wordprocessingShape" xmlns:a14="http://schemas.microsoft.com/office/drawing/2010/main" val="0"/>
+                          <a14:useLocalDpi xmlns:a14="http://schemas.microsoft.com/office/drawing/2010/main" val="0"/>
                         </a:ext>
                       </a:extLst>
                     </a:blip>
@@ -94,7 +94,7 @@
     </w:p>
     <w:p>
       <w:pPr>
-        <w:pStyle w:val="Titolo1"/>
+        <w:pStyle w:val="Heading1"/>
         <w:ind w:left="-1134"/>
         <w:jc w:val="center"/>
         <w:rPr>
@@ -107,8 +107,17 @@
           <w:rFonts w:ascii="Arial" w:hAnsi="Arial" w:cs="Arial"/>
           <w:lang w:eastAsia="it-IT"/>
         </w:rPr>
-        <w:t>ISW – Gruppo 01 – TeamSoftwareRevolution</w:t>
-      </w:r>
+        <w:t xml:space="preserve">ISW – Gruppo 01 – </w:t>
+      </w:r>
+      <w:proofErr w:type="spellStart"/>
+      <w:r>
+        <w:rPr>
+          <w:rFonts w:ascii="Arial" w:hAnsi="Arial" w:cs="Arial"/>
+          <w:lang w:eastAsia="it-IT"/>
+        </w:rPr>
+        <w:t>TeamSoftwareRevolution</w:t>
+      </w:r>
+      <w:proofErr w:type="spellEnd"/>
     </w:p>
     <w:p>
       <w:pPr>
@@ -214,7 +223,7 @@
     </w:p>
     <w:p>
       <w:pPr>
-        <w:pStyle w:val="Titolo1"/>
+        <w:pStyle w:val="Heading1"/>
         <w:rPr>
           <w:rFonts w:ascii="Arial" w:hAnsi="Arial" w:cs="Arial"/>
         </w:rPr>
@@ -359,6 +368,7 @@
         </w:rPr>
         <w:t xml:space="preserve"> </w:t>
       </w:r>
+      <w:proofErr w:type="gramStart"/>
       <w:r>
         <w:rPr>
           <w:rStyle w:val="xbe"/>
@@ -366,7 +376,17 @@
           <w:sz w:val="24"/>
           <w:szCs w:val="24"/>
         </w:rPr>
-        <w:t>Carta Stefano 48554;</w:t>
+        <w:t>Carta Stefan</w:t>
+      </w:r>
+      <w:proofErr w:type="gramEnd"/>
+      <w:r>
+        <w:rPr>
+          <w:rStyle w:val="xbe"/>
+          <w:rFonts w:ascii="Arial" w:hAnsi="Arial" w:cs="Arial"/>
+          <w:sz w:val="24"/>
+          <w:szCs w:val="24"/>
+        </w:rPr>
+        <w:t>o 48554;</w:t>
       </w:r>
     </w:p>
     <w:p>
@@ -409,6 +429,7 @@
           <w:szCs w:val="24"/>
         </w:rPr>
       </w:pPr>
+      <w:proofErr w:type="spellStart"/>
       <w:r>
         <w:rPr>
           <w:rStyle w:val="xbe"/>
@@ -416,7 +437,17 @@
           <w:sz w:val="24"/>
           <w:szCs w:val="24"/>
         </w:rPr>
-        <w:t>Argiolas Alessandro 49062;</w:t>
+        <w:t>Argiolas</w:t>
+      </w:r>
+      <w:proofErr w:type="spellEnd"/>
+      <w:r>
+        <w:rPr>
+          <w:rStyle w:val="xbe"/>
+          <w:rFonts w:ascii="Arial" w:hAnsi="Arial" w:cs="Arial"/>
+          <w:sz w:val="24"/>
+          <w:szCs w:val="24"/>
+        </w:rPr>
+        <w:t xml:space="preserve"> Alessandro 49062;</w:t>
       </w:r>
     </w:p>
     <w:p>
@@ -434,6 +465,7 @@
           <w:szCs w:val="24"/>
         </w:rPr>
       </w:pPr>
+      <w:proofErr w:type="spellStart"/>
       <w:r>
         <w:rPr>
           <w:rStyle w:val="xbe"/>
@@ -441,7 +473,17 @@
           <w:sz w:val="24"/>
           <w:szCs w:val="24"/>
         </w:rPr>
-        <w:t>Bertulu Giovanni 49044;</w:t>
+        <w:t>Bertulu</w:t>
+      </w:r>
+      <w:proofErr w:type="spellEnd"/>
+      <w:r>
+        <w:rPr>
+          <w:rStyle w:val="xbe"/>
+          <w:rFonts w:ascii="Arial" w:hAnsi="Arial" w:cs="Arial"/>
+          <w:sz w:val="24"/>
+          <w:szCs w:val="24"/>
+        </w:rPr>
+        <w:t xml:space="preserve"> Giovanni 49044;</w:t>
       </w:r>
     </w:p>
     <w:p>
@@ -459,6 +501,7 @@
           <w:szCs w:val="24"/>
         </w:rPr>
       </w:pPr>
+      <w:proofErr w:type="spellStart"/>
       <w:r>
         <w:rPr>
           <w:rStyle w:val="xbe"/>
@@ -466,7 +509,17 @@
           <w:sz w:val="24"/>
           <w:szCs w:val="24"/>
         </w:rPr>
-        <w:t>Desogus Omar 48975;</w:t>
+        <w:t>Desogus</w:t>
+      </w:r>
+      <w:proofErr w:type="spellEnd"/>
+      <w:r>
+        <w:rPr>
+          <w:rStyle w:val="xbe"/>
+          <w:rFonts w:ascii="Arial" w:hAnsi="Arial" w:cs="Arial"/>
+          <w:sz w:val="24"/>
+          <w:szCs w:val="24"/>
+        </w:rPr>
+        <w:t xml:space="preserve"> Omar 48975;</w:t>
       </w:r>
     </w:p>
     <w:p>
@@ -484,6 +537,7 @@
           <w:szCs w:val="24"/>
         </w:rPr>
       </w:pPr>
+      <w:proofErr w:type="spellStart"/>
       <w:r>
         <w:rPr>
           <w:rStyle w:val="xbe"/>
@@ -491,7 +545,17 @@
           <w:sz w:val="24"/>
           <w:szCs w:val="24"/>
         </w:rPr>
-        <w:t>Fadda Luca 49006;</w:t>
+        <w:t>Fadda</w:t>
+      </w:r>
+      <w:proofErr w:type="spellEnd"/>
+      <w:r>
+        <w:rPr>
+          <w:rStyle w:val="xbe"/>
+          <w:rFonts w:ascii="Arial" w:hAnsi="Arial" w:cs="Arial"/>
+          <w:sz w:val="24"/>
+          <w:szCs w:val="24"/>
+        </w:rPr>
+        <w:t xml:space="preserve"> Luca 49006;</w:t>
       </w:r>
     </w:p>
     <w:p>
@@ -542,7 +606,7 @@
     </w:p>
     <w:p>
       <w:pPr>
-        <w:pStyle w:val="Titolo1"/>
+        <w:pStyle w:val="Heading1"/>
         <w:spacing w:line="360" w:lineRule="auto"/>
         <w:rPr>
           <w:rFonts w:ascii="Arial" w:hAnsi="Arial" w:cs="Arial"/>
@@ -551,7 +615,7 @@
     </w:p>
     <w:p>
       <w:pPr>
-        <w:pStyle w:val="Titolo1"/>
+        <w:pStyle w:val="Heading1"/>
         <w:spacing w:line="360" w:lineRule="auto"/>
         <w:rPr>
           <w:rFonts w:ascii="Arial" w:hAnsi="Arial" w:cs="Arial"/>
@@ -560,7 +624,7 @@
     </w:p>
     <w:p>
       <w:pPr>
-        <w:pStyle w:val="Titolo1"/>
+        <w:pStyle w:val="Heading1"/>
         <w:spacing w:line="360" w:lineRule="auto"/>
         <w:rPr>
           <w:rFonts w:ascii="Arial" w:hAnsi="Arial" w:cs="Arial"/>
@@ -582,7 +646,7 @@
     </w:p>
     <w:p>
       <w:pPr>
-        <w:pStyle w:val="Paragrafoelenco"/>
+        <w:pStyle w:val="ListParagraph"/>
         <w:numPr>
           <w:ilvl w:val="0"/>
           <w:numId w:val="2"/>
@@ -605,7 +669,7 @@
     </w:p>
     <w:p>
       <w:pPr>
-        <w:pStyle w:val="Paragrafoelenco"/>
+        <w:pStyle w:val="ListParagraph"/>
         <w:numPr>
           <w:ilvl w:val="0"/>
           <w:numId w:val="2"/>
@@ -628,7 +692,7 @@
     </w:p>
     <w:p>
       <w:pPr>
-        <w:pStyle w:val="Paragrafoelenco"/>
+        <w:pStyle w:val="ListParagraph"/>
         <w:numPr>
           <w:ilvl w:val="1"/>
           <w:numId w:val="2"/>
@@ -659,7 +723,7 @@
     </w:p>
     <w:p>
       <w:pPr>
-        <w:pStyle w:val="Paragrafoelenco"/>
+        <w:pStyle w:val="ListParagraph"/>
         <w:numPr>
           <w:ilvl w:val="1"/>
           <w:numId w:val="2"/>
@@ -690,7 +754,7 @@
     </w:p>
     <w:p>
       <w:pPr>
-        <w:pStyle w:val="Paragrafoelenco"/>
+        <w:pStyle w:val="ListParagraph"/>
         <w:numPr>
           <w:ilvl w:val="1"/>
           <w:numId w:val="2"/>
@@ -721,7 +785,7 @@
     </w:p>
     <w:p>
       <w:pPr>
-        <w:pStyle w:val="Paragrafoelenco"/>
+        <w:pStyle w:val="ListParagraph"/>
         <w:numPr>
           <w:ilvl w:val="1"/>
           <w:numId w:val="2"/>
@@ -752,7 +816,7 @@
     </w:p>
     <w:p>
       <w:pPr>
-        <w:pStyle w:val="Paragrafoelenco"/>
+        <w:pStyle w:val="ListParagraph"/>
         <w:numPr>
           <w:ilvl w:val="0"/>
           <w:numId w:val="2"/>
@@ -775,7 +839,7 @@
     </w:p>
     <w:p>
       <w:pPr>
-        <w:pStyle w:val="Paragrafoelenco"/>
+        <w:pStyle w:val="ListParagraph"/>
         <w:numPr>
           <w:ilvl w:val="1"/>
           <w:numId w:val="2"/>
@@ -798,7 +862,7 @@
     </w:p>
     <w:p>
       <w:pPr>
-        <w:pStyle w:val="Paragrafoelenco"/>
+        <w:pStyle w:val="ListParagraph"/>
         <w:numPr>
           <w:ilvl w:val="1"/>
           <w:numId w:val="2"/>
@@ -816,12 +880,22 @@
           <w:sz w:val="24"/>
           <w:szCs w:val="24"/>
         </w:rPr>
-        <w:t>Esempio 1</w:t>
-      </w:r>
-    </w:p>
-    <w:p>
-      <w:pPr>
-        <w:pStyle w:val="Paragrafoelenco"/>
+        <w:t xml:space="preserve">Esempio </w:t>
+      </w:r>
+      <w:proofErr w:type="gramStart"/>
+      <w:r>
+        <w:rPr>
+          <w:rFonts w:ascii="Arial" w:hAnsi="Arial" w:cs="Arial"/>
+          <w:sz w:val="24"/>
+          <w:szCs w:val="24"/>
+        </w:rPr>
+        <w:t>1</w:t>
+      </w:r>
+      <w:proofErr w:type="gramEnd"/>
+    </w:p>
+    <w:p>
+      <w:pPr>
+        <w:pStyle w:val="ListParagraph"/>
         <w:numPr>
           <w:ilvl w:val="1"/>
           <w:numId w:val="2"/>
@@ -839,12 +913,22 @@
           <w:sz w:val="24"/>
           <w:szCs w:val="24"/>
         </w:rPr>
-        <w:t>Esempio 2</w:t>
-      </w:r>
-    </w:p>
-    <w:p>
-      <w:pPr>
-        <w:pStyle w:val="Paragrafoelenco"/>
+        <w:t xml:space="preserve">Esempio </w:t>
+      </w:r>
+      <w:proofErr w:type="gramStart"/>
+      <w:r>
+        <w:rPr>
+          <w:rFonts w:ascii="Arial" w:hAnsi="Arial" w:cs="Arial"/>
+          <w:sz w:val="24"/>
+          <w:szCs w:val="24"/>
+        </w:rPr>
+        <w:t>2</w:t>
+      </w:r>
+      <w:proofErr w:type="gramEnd"/>
+    </w:p>
+    <w:p>
+      <w:pPr>
+        <w:pStyle w:val="ListParagraph"/>
         <w:numPr>
           <w:ilvl w:val="1"/>
           <w:numId w:val="2"/>
@@ -862,12 +946,22 @@
           <w:sz w:val="24"/>
           <w:szCs w:val="24"/>
         </w:rPr>
-        <w:t>Esempio 3</w:t>
-      </w:r>
-    </w:p>
-    <w:p>
-      <w:pPr>
-        <w:pStyle w:val="Paragrafoelenco"/>
+        <w:t xml:space="preserve">Esempio </w:t>
+      </w:r>
+      <w:proofErr w:type="gramStart"/>
+      <w:r>
+        <w:rPr>
+          <w:rFonts w:ascii="Arial" w:hAnsi="Arial" w:cs="Arial"/>
+          <w:sz w:val="24"/>
+          <w:szCs w:val="24"/>
+        </w:rPr>
+        <w:t>3</w:t>
+      </w:r>
+      <w:proofErr w:type="gramEnd"/>
+    </w:p>
+    <w:p>
+      <w:pPr>
+        <w:pStyle w:val="ListParagraph"/>
         <w:numPr>
           <w:ilvl w:val="1"/>
           <w:numId w:val="2"/>
@@ -885,12 +979,22 @@
           <w:sz w:val="24"/>
           <w:szCs w:val="24"/>
         </w:rPr>
-        <w:t>Esempio 4</w:t>
-      </w:r>
-    </w:p>
-    <w:p>
-      <w:pPr>
-        <w:pStyle w:val="Paragrafoelenco"/>
+        <w:t xml:space="preserve">Esempio </w:t>
+      </w:r>
+      <w:proofErr w:type="gramStart"/>
+      <w:r>
+        <w:rPr>
+          <w:rFonts w:ascii="Arial" w:hAnsi="Arial" w:cs="Arial"/>
+          <w:sz w:val="24"/>
+          <w:szCs w:val="24"/>
+        </w:rPr>
+        <w:t>4</w:t>
+      </w:r>
+      <w:proofErr w:type="gramEnd"/>
+    </w:p>
+    <w:p>
+      <w:pPr>
+        <w:pStyle w:val="ListParagraph"/>
         <w:numPr>
           <w:ilvl w:val="0"/>
           <w:numId w:val="2"/>
@@ -1165,14 +1269,16 @@
     </w:p>
     <w:p>
       <w:pPr>
-        <w:pStyle w:val="Titolo"/>
+        <w:pStyle w:val="Title"/>
       </w:pPr>
       <w:r>
         <w:t>1.</w:t>
       </w:r>
+      <w:proofErr w:type="gramStart"/>
       <w:r>
         <w:t>Introduzione</w:t>
       </w:r>
+      <w:proofErr w:type="gramEnd"/>
     </w:p>
     <w:p>
       <w:pPr>
@@ -1229,7 +1335,25 @@
           <w:sz w:val="24"/>
           <w:szCs w:val="24"/>
         </w:rPr>
-        <w:t xml:space="preserve"> dell’ingegneria del software</w:t>
+        <w:t xml:space="preserve"> dell’ingegneria </w:t>
+      </w:r>
+      <w:proofErr w:type="gramStart"/>
+      <w:r>
+        <w:rPr>
+          <w:rFonts w:ascii="Arial" w:hAnsi="Arial" w:cs="Arial"/>
+          <w:sz w:val="24"/>
+          <w:szCs w:val="24"/>
+        </w:rPr>
+        <w:t>del</w:t>
+      </w:r>
+      <w:proofErr w:type="gramEnd"/>
+      <w:r>
+        <w:rPr>
+          <w:rFonts w:ascii="Arial" w:hAnsi="Arial" w:cs="Arial"/>
+          <w:sz w:val="24"/>
+          <w:szCs w:val="24"/>
+        </w:rPr>
+        <w:t xml:space="preserve"> software</w:t>
       </w:r>
       <w:r>
         <w:rPr>
@@ -1280,7 +1404,25 @@
           <w:sz w:val="24"/>
           <w:szCs w:val="24"/>
         </w:rPr>
-        <w:t xml:space="preserve"> come viene suddiviso.</w:t>
+        <w:t xml:space="preserve"> come </w:t>
+      </w:r>
+      <w:proofErr w:type="gramStart"/>
+      <w:r>
+        <w:rPr>
+          <w:rFonts w:ascii="Arial" w:hAnsi="Arial" w:cs="Arial"/>
+          <w:sz w:val="24"/>
+          <w:szCs w:val="24"/>
+        </w:rPr>
+        <w:t>viene</w:t>
+      </w:r>
+      <w:proofErr w:type="gramEnd"/>
+      <w:r>
+        <w:rPr>
+          <w:rFonts w:ascii="Arial" w:hAnsi="Arial" w:cs="Arial"/>
+          <w:sz w:val="24"/>
+          <w:szCs w:val="24"/>
+        </w:rPr>
+        <w:t xml:space="preserve"> suddiviso.</w:t>
       </w:r>
     </w:p>
     <w:p>
@@ -1322,13 +1464,18 @@
     </w:p>
     <w:p>
       <w:pPr>
-        <w:pStyle w:val="Titolo"/>
+        <w:pStyle w:val="Title"/>
       </w:pPr>
       <w:r>
         <w:t>2.</w:t>
       </w:r>
-      <w:r>
-        <w:t>Standard ISO/IEC 9126</w:t>
+      <w:proofErr w:type="gramStart"/>
+      <w:r>
+        <w:t>Standard</w:t>
+      </w:r>
+      <w:proofErr w:type="gramEnd"/>
+      <w:r>
+        <w:t xml:space="preserve"> ISO/IEC 9126</w:t>
       </w:r>
     </w:p>
     <w:p>
@@ -1401,8 +1548,9 @@
           <w:sz w:val="24"/>
           <w:szCs w:val="24"/>
         </w:rPr>
-        <w:t>International Organization for Standardization</w:t>
-      </w:r>
+        <w:t xml:space="preserve">International Organization for </w:t>
+      </w:r>
+      <w:proofErr w:type="spellStart"/>
       <w:r>
         <w:rPr>
           <w:rFonts w:ascii="Arial" w:hAnsi="Arial" w:cs="Arial"/>
@@ -1411,6 +1559,17 @@
           <w:sz w:val="24"/>
           <w:szCs w:val="24"/>
         </w:rPr>
+        <w:t>Standardization</w:t>
+      </w:r>
+      <w:proofErr w:type="spellEnd"/>
+      <w:r>
+        <w:rPr>
+          <w:rFonts w:ascii="Arial" w:hAnsi="Arial" w:cs="Arial"/>
+          <w:i/>
+          <w:iCs/>
+          <w:sz w:val="24"/>
+          <w:szCs w:val="24"/>
+        </w:rPr>
         <w:t xml:space="preserve">) </w:t>
       </w:r>
       <w:r>
@@ -1446,7 +1605,7 @@
     </w:p>
     <w:p>
       <w:pPr>
-        <w:pStyle w:val="Paragrafoelenco"/>
+        <w:pStyle w:val="ListParagraph"/>
         <w:numPr>
           <w:ilvl w:val="0"/>
           <w:numId w:val="17"/>
@@ -1470,7 +1629,7 @@
     </w:p>
     <w:p>
       <w:pPr>
-        <w:pStyle w:val="Paragrafoelenco"/>
+        <w:pStyle w:val="ListParagraph"/>
         <w:numPr>
           <w:ilvl w:val="0"/>
           <w:numId w:val="17"/>
@@ -1494,7 +1653,7 @@
     </w:p>
     <w:p>
       <w:pPr>
-        <w:pStyle w:val="Paragrafoelenco"/>
+        <w:pStyle w:val="ListParagraph"/>
         <w:numPr>
           <w:ilvl w:val="0"/>
           <w:numId w:val="17"/>
@@ -1518,7 +1677,7 @@
     </w:p>
     <w:p>
       <w:pPr>
-        <w:pStyle w:val="Paragrafoelenco"/>
+        <w:pStyle w:val="ListParagraph"/>
         <w:numPr>
           <w:ilvl w:val="0"/>
           <w:numId w:val="17"/>
@@ -1556,7 +1715,25 @@
           <w:sz w:val="24"/>
           <w:szCs w:val="24"/>
         </w:rPr>
-        <w:t>Il modello quindi, definisce le caratteristiche di qualità, con annesse sotto caratteristiche, dette anche attributi.</w:t>
+        <w:t xml:space="preserve">Il modello quindi, definisce le caratteristiche di qualità, con annesse sotto </w:t>
+      </w:r>
+      <w:proofErr w:type="gramStart"/>
+      <w:r>
+        <w:rPr>
+          <w:rFonts w:ascii="Arial" w:hAnsi="Arial" w:cs="Arial"/>
+          <w:sz w:val="24"/>
+          <w:szCs w:val="24"/>
+        </w:rPr>
+        <w:t>caratteristiche</w:t>
+      </w:r>
+      <w:proofErr w:type="gramEnd"/>
+      <w:r>
+        <w:rPr>
+          <w:rFonts w:ascii="Arial" w:hAnsi="Arial" w:cs="Arial"/>
+          <w:sz w:val="24"/>
+          <w:szCs w:val="24"/>
+        </w:rPr>
+        <w:t>, dette anche attributi.</w:t>
       </w:r>
     </w:p>
     <w:p>
@@ -1575,7 +1752,25 @@
           <w:sz w:val="24"/>
           <w:szCs w:val="24"/>
         </w:rPr>
-        <w:t>Il punto di vista delle diverse qualità cambia durante il ciclo di vita del SW, ad esempio, all’inizio del ciclo produttivo infatti, la qualità specificata dai requisiti descrive il concetto di qualità esterna al prodotto secondo il punto di vista degli utenti.</w:t>
+        <w:t xml:space="preserve">Il punto di vista delle diverse qualità cambia durante il ciclo di vita </w:t>
+      </w:r>
+      <w:proofErr w:type="gramStart"/>
+      <w:r>
+        <w:rPr>
+          <w:rFonts w:ascii="Arial" w:hAnsi="Arial" w:cs="Arial"/>
+          <w:sz w:val="24"/>
+          <w:szCs w:val="24"/>
+        </w:rPr>
+        <w:t>del</w:t>
+      </w:r>
+      <w:proofErr w:type="gramEnd"/>
+      <w:r>
+        <w:rPr>
+          <w:rFonts w:ascii="Arial" w:hAnsi="Arial" w:cs="Arial"/>
+          <w:sz w:val="24"/>
+          <w:szCs w:val="24"/>
+        </w:rPr>
+        <w:t xml:space="preserve"> SW, ad esempio, all’inizio del ciclo produttivo infatti, la qualità specificata dai requisiti descrive il concetto di qualità esterna al prodotto secondo il punto di vista degli utenti.</w:t>
       </w:r>
     </w:p>
     <w:p>
@@ -1667,7 +1862,7 @@
     </w:p>
     <w:p>
       <w:pPr>
-        <w:pStyle w:val="Titolo2"/>
+        <w:pStyle w:val="Heading2"/>
         <w:ind w:firstLine="720"/>
         <w:rPr>
           <w:sz w:val="40"/>
@@ -1713,6 +1908,7 @@
         </w:rPr>
         <w:t xml:space="preserve">Prima di procedere con l’analisi dello standard è importante introdurre i concetti di </w:t>
       </w:r>
+      <w:proofErr w:type="gramStart"/>
       <w:r>
         <w:rPr>
           <w:rFonts w:ascii="Arial" w:hAnsi="Arial" w:cs="Arial"/>
@@ -1731,6 +1927,7 @@
         </w:rPr>
         <w:t xml:space="preserve"> funzionale</w:t>
       </w:r>
+      <w:proofErr w:type="gramEnd"/>
       <w:r>
         <w:rPr>
           <w:rFonts w:ascii="Arial" w:hAnsi="Arial" w:cs="Arial"/>
@@ -1798,7 +1995,25 @@
           <w:sz w:val="24"/>
           <w:szCs w:val="24"/>
         </w:rPr>
-        <w:t>descrivono le funzionalità del sistema software, in termini di servizi che il sistema software deve fornire, di come il sistema software reagisce a specifici tipi di input e di come si comporta in situazioni particolari</w:t>
+        <w:t xml:space="preserve">descrivono </w:t>
+      </w:r>
+      <w:proofErr w:type="gramStart"/>
+      <w:r>
+        <w:rPr>
+          <w:rFonts w:ascii="Arial" w:hAnsi="Arial" w:cs="Arial"/>
+          <w:sz w:val="24"/>
+          <w:szCs w:val="24"/>
+        </w:rPr>
+        <w:t>le funzionalità</w:t>
+      </w:r>
+      <w:proofErr w:type="gramEnd"/>
+      <w:r>
+        <w:rPr>
+          <w:rFonts w:ascii="Arial" w:hAnsi="Arial" w:cs="Arial"/>
+          <w:sz w:val="24"/>
+          <w:szCs w:val="24"/>
+        </w:rPr>
+        <w:t xml:space="preserve"> del sistema software, in termini di servizi che il sistema software deve fornire, di come il sistema software reagisce a specifici tipi di input e di come si comporta in situazioni particolari</w:t>
       </w:r>
       <w:r>
         <w:rPr>
@@ -1850,7 +2065,25 @@
           <w:sz w:val="24"/>
           <w:szCs w:val="24"/>
         </w:rPr>
-        <w:t>vono le proprietà del sistema software in relazione a determinati servizi o funzioni e possono anche essere relativi al processo</w:t>
+        <w:t xml:space="preserve">vono le proprietà del sistema software </w:t>
+      </w:r>
+      <w:proofErr w:type="gramStart"/>
+      <w:r>
+        <w:rPr>
+          <w:rFonts w:ascii="Arial" w:hAnsi="Arial" w:cs="Arial"/>
+          <w:sz w:val="24"/>
+          <w:szCs w:val="24"/>
+        </w:rPr>
+        <w:t>in relazione a</w:t>
+      </w:r>
+      <w:proofErr w:type="gramEnd"/>
+      <w:r>
+        <w:rPr>
+          <w:rFonts w:ascii="Arial" w:hAnsi="Arial" w:cs="Arial"/>
+          <w:sz w:val="24"/>
+          <w:szCs w:val="24"/>
+        </w:rPr>
+        <w:t xml:space="preserve"> determinati servizi o funzioni e possono anche essere relativi al processo</w:t>
       </w:r>
       <w:r>
         <w:rPr>
@@ -1898,7 +2131,57 @@
     </w:p>
     <w:p>
       <w:pPr>
-        <w:pStyle w:val="Paragrafoelenco"/>
+        <w:pStyle w:val="ListParagraph"/>
+        <w:numPr>
+          <w:ilvl w:val="0"/>
+          <w:numId w:val="33"/>
+        </w:numPr>
+        <w:spacing w:line="480" w:lineRule="auto"/>
+        <w:jc w:val="both"/>
+        <w:rPr>
+          <w:rFonts w:ascii="Arial" w:hAnsi="Arial" w:cs="Arial"/>
+          <w:sz w:val="24"/>
+          <w:szCs w:val="24"/>
+        </w:rPr>
+      </w:pPr>
+      <w:proofErr w:type="spellStart"/>
+      <w:r>
+        <w:rPr>
+          <w:rFonts w:ascii="Arial" w:hAnsi="Arial" w:cs="Arial"/>
+          <w:sz w:val="24"/>
+          <w:szCs w:val="24"/>
+        </w:rPr>
+        <w:t>Funzionalità</w:t>
+      </w:r>
+    </w:p>
+    <w:p>
+      <w:pPr>
+        <w:pStyle w:val="ListParagraph"/>
+        <w:numPr>
+          <w:ilvl w:val="0"/>
+          <w:numId w:val="33"/>
+        </w:numPr>
+        <w:spacing w:line="480" w:lineRule="auto"/>
+        <w:jc w:val="both"/>
+        <w:rPr>
+          <w:rFonts w:ascii="Arial" w:hAnsi="Arial" w:cs="Arial"/>
+          <w:sz w:val="24"/>
+          <w:szCs w:val="24"/>
+        </w:rPr>
+      </w:pPr>
+      <w:proofErr w:type="spellEnd"/>
+      <w:r>
+        <w:rPr>
+          <w:rFonts w:ascii="Arial" w:hAnsi="Arial" w:cs="Arial"/>
+          <w:sz w:val="24"/>
+          <w:szCs w:val="24"/>
+        </w:rPr>
+        <w:t>Affidabilità</w:t>
+      </w:r>
+    </w:p>
+    <w:p>
+      <w:pPr>
+        <w:pStyle w:val="ListParagraph"/>
         <w:numPr>
           <w:ilvl w:val="0"/>
           <w:numId w:val="18"/>
@@ -1911,28 +2194,20 @@
           <w:szCs w:val="24"/>
         </w:rPr>
       </w:pPr>
-      <w:hyperlink r:id="rId9" w:tooltip="Funzionalità" w:history="1">
-        <w:r>
-          <w:rPr>
-            <w:rFonts w:ascii="Arial" w:hAnsi="Arial" w:cs="Arial"/>
-            <w:sz w:val="24"/>
-            <w:szCs w:val="24"/>
-          </w:rPr>
-          <w:t>F</w:t>
-        </w:r>
-        <w:r>
-          <w:rPr>
-            <w:rFonts w:ascii="Arial" w:hAnsi="Arial" w:cs="Arial"/>
-            <w:sz w:val="24"/>
-            <w:szCs w:val="24"/>
-          </w:rPr>
-          <w:t>unzionalità</w:t>
-        </w:r>
-      </w:hyperlink>
-    </w:p>
-    <w:p>
-      <w:pPr>
-        <w:pStyle w:val="Paragrafoelenco"/>
+      <w:r>
+        <w:rPr>
+          <w:rFonts w:ascii="Arial" w:hAnsi="Arial" w:cs="Arial"/>
+          <w:sz w:val="24"/>
+          <w:szCs w:val="24"/>
+        </w:rPr>
+        <w:t>Efficienza</w:t>
+      </w:r>
+      <w:bookmarkStart w:id="0" w:name="_GoBack"/>
+      <w:bookmarkEnd w:id="0"/>
+    </w:p>
+    <w:p>
+      <w:pPr>
+        <w:pStyle w:val="ListParagraph"/>
         <w:numPr>
           <w:ilvl w:val="0"/>
           <w:numId w:val="18"/>
@@ -1945,28 +2220,18 @@
           <w:szCs w:val="24"/>
         </w:rPr>
       </w:pPr>
-      <w:hyperlink r:id="rId10" w:tooltip="Affidabilità" w:history="1">
-        <w:r>
-          <w:rPr>
-            <w:rFonts w:ascii="Arial" w:hAnsi="Arial" w:cs="Arial"/>
-            <w:sz w:val="24"/>
-            <w:szCs w:val="24"/>
-          </w:rPr>
-          <w:t>A</w:t>
-        </w:r>
-        <w:r>
-          <w:rPr>
-            <w:rFonts w:ascii="Arial" w:hAnsi="Arial" w:cs="Arial"/>
-            <w:sz w:val="24"/>
-            <w:szCs w:val="24"/>
-          </w:rPr>
-          <w:t>ffidabilità</w:t>
-        </w:r>
-      </w:hyperlink>
-    </w:p>
-    <w:p>
-      <w:pPr>
-        <w:pStyle w:val="Paragrafoelenco"/>
+      <w:r>
+        <w:rPr>
+          <w:rFonts w:ascii="Arial" w:hAnsi="Arial" w:cs="Arial"/>
+          <w:sz w:val="24"/>
+          <w:szCs w:val="24"/>
+        </w:rPr>
+        <w:t>Usabilità</w:t>
+      </w:r>
+    </w:p>
+    <w:p>
+      <w:pPr>
+        <w:pStyle w:val="ListParagraph"/>
         <w:numPr>
           <w:ilvl w:val="0"/>
           <w:numId w:val="18"/>
@@ -1979,28 +2244,18 @@
           <w:szCs w:val="24"/>
         </w:rPr>
       </w:pPr>
-      <w:hyperlink r:id="rId11" w:tooltip="Efficienza (software)" w:history="1">
-        <w:r>
-          <w:rPr>
-            <w:rFonts w:ascii="Arial" w:hAnsi="Arial" w:cs="Arial"/>
-            <w:sz w:val="24"/>
-            <w:szCs w:val="24"/>
-          </w:rPr>
-          <w:t>E</w:t>
-        </w:r>
-        <w:r>
-          <w:rPr>
-            <w:rFonts w:ascii="Arial" w:hAnsi="Arial" w:cs="Arial"/>
-            <w:sz w:val="24"/>
-            <w:szCs w:val="24"/>
-          </w:rPr>
-          <w:t>fficienza</w:t>
-        </w:r>
-      </w:hyperlink>
-    </w:p>
-    <w:p>
-      <w:pPr>
-        <w:pStyle w:val="Paragrafoelenco"/>
+      <w:r>
+        <w:rPr>
+          <w:rFonts w:ascii="Arial" w:hAnsi="Arial" w:cs="Arial"/>
+          <w:sz w:val="24"/>
+          <w:szCs w:val="24"/>
+        </w:rPr>
+        <w:t>Manutenibilità</w:t>
+      </w:r>
+    </w:p>
+    <w:p>
+      <w:pPr>
+        <w:pStyle w:val="ListParagraph"/>
         <w:numPr>
           <w:ilvl w:val="0"/>
           <w:numId w:val="18"/>
@@ -2013,32 +2268,17 @@
           <w:szCs w:val="24"/>
         </w:rPr>
       </w:pPr>
-      <w:hyperlink r:id="rId12" w:tooltip="Usabilità" w:history="1">
-        <w:r>
-          <w:rPr>
-            <w:rFonts w:ascii="Arial" w:hAnsi="Arial" w:cs="Arial"/>
-            <w:sz w:val="24"/>
-            <w:szCs w:val="24"/>
-          </w:rPr>
-          <w:t>U</w:t>
-        </w:r>
-        <w:r>
-          <w:rPr>
-            <w:rFonts w:ascii="Arial" w:hAnsi="Arial" w:cs="Arial"/>
-            <w:sz w:val="24"/>
-            <w:szCs w:val="24"/>
-          </w:rPr>
-          <w:t>sabilità</w:t>
-        </w:r>
-      </w:hyperlink>
-    </w:p>
-    <w:p>
-      <w:pPr>
-        <w:pStyle w:val="Paragrafoelenco"/>
-        <w:numPr>
-          <w:ilvl w:val="0"/>
-          <w:numId w:val="18"/>
-        </w:numPr>
+      <w:r>
+        <w:rPr>
+          <w:rFonts w:ascii="Arial" w:hAnsi="Arial" w:cs="Arial"/>
+          <w:sz w:val="24"/>
+          <w:szCs w:val="24"/>
+        </w:rPr>
+        <w:t>Portabilità</w:t>
+      </w:r>
+    </w:p>
+    <w:p>
+      <w:pPr>
         <w:spacing w:line="480" w:lineRule="auto"/>
         <w:jc w:val="both"/>
         <w:rPr>
@@ -2047,32 +2287,27 @@
           <w:szCs w:val="24"/>
         </w:rPr>
       </w:pPr>
-      <w:hyperlink r:id="rId13" w:tooltip="Manutenibilità" w:history="1">
-        <w:r>
-          <w:rPr>
-            <w:rFonts w:ascii="Arial" w:hAnsi="Arial" w:cs="Arial"/>
-            <w:sz w:val="24"/>
-            <w:szCs w:val="24"/>
-          </w:rPr>
-          <w:t>M</w:t>
-        </w:r>
-        <w:r>
-          <w:rPr>
-            <w:rFonts w:ascii="Arial" w:hAnsi="Arial" w:cs="Arial"/>
-            <w:sz w:val="24"/>
-            <w:szCs w:val="24"/>
-          </w:rPr>
-          <w:t>anutenibilità</w:t>
-        </w:r>
-      </w:hyperlink>
-    </w:p>
-    <w:p>
-      <w:pPr>
-        <w:pStyle w:val="Paragrafoelenco"/>
-        <w:numPr>
-          <w:ilvl w:val="0"/>
-          <w:numId w:val="18"/>
-        </w:numPr>
+      <w:proofErr w:type="gramStart"/>
+      <w:r>
+        <w:rPr>
+          <w:rFonts w:ascii="Arial" w:hAnsi="Arial" w:cs="Arial"/>
+          <w:sz w:val="24"/>
+          <w:szCs w:val="24"/>
+        </w:rPr>
+        <w:t>La funzionalità</w:t>
+      </w:r>
+      <w:proofErr w:type="gramEnd"/>
+      <w:r>
+        <w:rPr>
+          <w:rFonts w:ascii="Arial" w:hAnsi="Arial" w:cs="Arial"/>
+          <w:sz w:val="24"/>
+          <w:szCs w:val="24"/>
+        </w:rPr>
+        <w:t xml:space="preserve"> è l’unico requisito funzionale, gli altri cinque fanno parte dei requisiti non funzionali.</w:t>
+      </w:r>
+    </w:p>
+    <w:p>
+      <w:pPr>
         <w:spacing w:line="480" w:lineRule="auto"/>
         <w:jc w:val="both"/>
         <w:rPr>
@@ -2081,54 +2316,6 @@
           <w:szCs w:val="24"/>
         </w:rPr>
       </w:pPr>
-      <w:hyperlink r:id="rId14" w:tooltip="Portabilità" w:history="1">
-        <w:r>
-          <w:rPr>
-            <w:rFonts w:ascii="Arial" w:hAnsi="Arial" w:cs="Arial"/>
-            <w:sz w:val="24"/>
-            <w:szCs w:val="24"/>
-          </w:rPr>
-          <w:t>P</w:t>
-        </w:r>
-        <w:r>
-          <w:rPr>
-            <w:rFonts w:ascii="Arial" w:hAnsi="Arial" w:cs="Arial"/>
-            <w:sz w:val="24"/>
-            <w:szCs w:val="24"/>
-          </w:rPr>
-          <w:t>ortabilità</w:t>
-        </w:r>
-      </w:hyperlink>
-    </w:p>
-    <w:p>
-      <w:pPr>
-        <w:spacing w:line="480" w:lineRule="auto"/>
-        <w:jc w:val="both"/>
-        <w:rPr>
-          <w:rFonts w:ascii="Arial" w:hAnsi="Arial" w:cs="Arial"/>
-          <w:sz w:val="24"/>
-          <w:szCs w:val="24"/>
-        </w:rPr>
-      </w:pPr>
-      <w:r>
-        <w:rPr>
-          <w:rFonts w:ascii="Arial" w:hAnsi="Arial" w:cs="Arial"/>
-          <w:sz w:val="24"/>
-          <w:szCs w:val="24"/>
-        </w:rPr>
-        <w:t>La funzionalità è l’unico requisito funzionale, gli altri cinque fanno parte dei requisiti non funzionali.</w:t>
-      </w:r>
-    </w:p>
-    <w:p>
-      <w:pPr>
-        <w:spacing w:line="480" w:lineRule="auto"/>
-        <w:jc w:val="both"/>
-        <w:rPr>
-          <w:rFonts w:ascii="Arial" w:hAnsi="Arial" w:cs="Arial"/>
-          <w:sz w:val="24"/>
-          <w:szCs w:val="24"/>
-        </w:rPr>
-      </w:pPr>
       <w:r>
         <w:rPr>
           <w:rFonts w:ascii="Arial" w:hAnsi="Arial" w:cs="Arial"/>
@@ -2136,17 +2323,35 @@
           <w:szCs w:val="24"/>
         </w:rPr>
         <w:lastRenderedPageBreak/>
-        <w:t>Vediamo più nel dettaglio le varie parti analizzandone anche le rispettive  sotto-categorie.</w:t>
-      </w:r>
-    </w:p>
-    <w:p>
-      <w:pPr>
-        <w:pStyle w:val="Titolo2"/>
+        <w:t>Vediamo più nel dettaglio le varie parti analizzandone anche le rispettive</w:t>
+      </w:r>
+      <w:proofErr w:type="gramStart"/>
+      <w:r>
+        <w:rPr>
+          <w:rFonts w:ascii="Arial" w:hAnsi="Arial" w:cs="Arial"/>
+          <w:sz w:val="24"/>
+          <w:szCs w:val="24"/>
+        </w:rPr>
+        <w:t xml:space="preserve">  </w:t>
+      </w:r>
+      <w:proofErr w:type="gramEnd"/>
+      <w:r>
+        <w:rPr>
+          <w:rFonts w:ascii="Arial" w:hAnsi="Arial" w:cs="Arial"/>
+          <w:sz w:val="24"/>
+          <w:szCs w:val="24"/>
+        </w:rPr>
+        <w:t>sotto-categorie.</w:t>
+      </w:r>
+    </w:p>
+    <w:p>
+      <w:pPr>
+        <w:pStyle w:val="Heading2"/>
         <w:rPr>
           <w:sz w:val="32"/>
         </w:rPr>
       </w:pPr>
-      <w:hyperlink r:id="rId15" w:tooltip="Funzionalità" w:history="1">
+      <w:hyperlink r:id="rId10" w:tooltip="Funzionalità" w:history="1">
         <w:r>
           <w:rPr>
             <w:sz w:val="32"/>
@@ -2195,7 +2400,7 @@
     </w:p>
     <w:p>
       <w:pPr>
-        <w:pStyle w:val="Paragrafoelenco"/>
+        <w:pStyle w:val="ListParagraph"/>
         <w:numPr>
           <w:ilvl w:val="0"/>
           <w:numId w:val="22"/>
@@ -2232,12 +2437,30 @@
           <w:sz w:val="24"/>
           <w:szCs w:val="24"/>
         </w:rPr>
-        <w:t xml:space="preserve">ornire specifiche funzioni per soddisfare i compiti prefissati </w:t>
-      </w:r>
-    </w:p>
-    <w:p>
-      <w:pPr>
-        <w:pStyle w:val="Paragrafoelenco"/>
+        <w:t xml:space="preserve">ornire specifiche funzioni per soddisfare i compiti </w:t>
+      </w:r>
+      <w:proofErr w:type="gramStart"/>
+      <w:r>
+        <w:rPr>
+          <w:rFonts w:ascii="Arial" w:hAnsi="Arial" w:cs="Arial"/>
+          <w:sz w:val="24"/>
+          <w:szCs w:val="24"/>
+        </w:rPr>
+        <w:t>prefissati</w:t>
+      </w:r>
+      <w:proofErr w:type="gramEnd"/>
+      <w:r>
+        <w:rPr>
+          <w:rFonts w:ascii="Arial" w:hAnsi="Arial" w:cs="Arial"/>
+          <w:sz w:val="24"/>
+          <w:szCs w:val="24"/>
+        </w:rPr>
+        <w:t xml:space="preserve"> </w:t>
+      </w:r>
+    </w:p>
+    <w:p>
+      <w:pPr>
+        <w:pStyle w:val="ListParagraph"/>
         <w:numPr>
           <w:ilvl w:val="0"/>
           <w:numId w:val="22"/>
@@ -2266,12 +2489,30 @@
           <w:sz w:val="24"/>
           <w:szCs w:val="24"/>
         </w:rPr>
-        <w:t xml:space="preserve">: Capacità di operare con più sistemi differenti </w:t>
-      </w:r>
-    </w:p>
-    <w:p>
-      <w:pPr>
-        <w:pStyle w:val="Paragrafoelenco"/>
+        <w:t xml:space="preserve">: Capacità di operare con più sistemi </w:t>
+      </w:r>
+      <w:proofErr w:type="gramStart"/>
+      <w:r>
+        <w:rPr>
+          <w:rFonts w:ascii="Arial" w:hAnsi="Arial" w:cs="Arial"/>
+          <w:sz w:val="24"/>
+          <w:szCs w:val="24"/>
+        </w:rPr>
+        <w:t>differenti</w:t>
+      </w:r>
+      <w:proofErr w:type="gramEnd"/>
+      <w:r>
+        <w:rPr>
+          <w:rFonts w:ascii="Arial" w:hAnsi="Arial" w:cs="Arial"/>
+          <w:sz w:val="24"/>
+          <w:szCs w:val="24"/>
+        </w:rPr>
+        <w:t xml:space="preserve"> </w:t>
+      </w:r>
+    </w:p>
+    <w:p>
+      <w:pPr>
+        <w:pStyle w:val="ListParagraph"/>
         <w:numPr>
           <w:ilvl w:val="0"/>
           <w:numId w:val="22"/>
@@ -2308,12 +2549,30 @@
           <w:sz w:val="24"/>
           <w:szCs w:val="24"/>
         </w:rPr>
-        <w:t xml:space="preserve">ornire i risultati aspettati </w:t>
-      </w:r>
-    </w:p>
-    <w:p>
-      <w:pPr>
-        <w:pStyle w:val="Paragrafoelenco"/>
+        <w:t xml:space="preserve">ornire i risultati </w:t>
+      </w:r>
+      <w:proofErr w:type="gramStart"/>
+      <w:r>
+        <w:rPr>
+          <w:rFonts w:ascii="Arial" w:hAnsi="Arial" w:cs="Arial"/>
+          <w:sz w:val="24"/>
+          <w:szCs w:val="24"/>
+        </w:rPr>
+        <w:t>aspettati</w:t>
+      </w:r>
+      <w:proofErr w:type="gramEnd"/>
+      <w:r>
+        <w:rPr>
+          <w:rFonts w:ascii="Arial" w:hAnsi="Arial" w:cs="Arial"/>
+          <w:sz w:val="24"/>
+          <w:szCs w:val="24"/>
+        </w:rPr>
+        <w:t xml:space="preserve"> </w:t>
+      </w:r>
+    </w:p>
+    <w:p>
+      <w:pPr>
+        <w:pStyle w:val="ListParagraph"/>
         <w:numPr>
           <w:ilvl w:val="0"/>
           <w:numId w:val="22"/>
@@ -2358,12 +2617,30 @@
           <w:sz w:val="24"/>
           <w:szCs w:val="24"/>
         </w:rPr>
-        <w:t xml:space="preserve">apacità di proteggere informazioni e dati negando l’accesso ai non autorizzati, siano loro utenti o sistemi </w:t>
-      </w:r>
-    </w:p>
-    <w:p>
-      <w:pPr>
-        <w:pStyle w:val="Paragrafoelenco"/>
+        <w:t xml:space="preserve">apacità di proteggere informazioni e dati negando l’accesso ai non autorizzati, siano loro utenti o </w:t>
+      </w:r>
+      <w:proofErr w:type="gramStart"/>
+      <w:r>
+        <w:rPr>
+          <w:rFonts w:ascii="Arial" w:hAnsi="Arial" w:cs="Arial"/>
+          <w:sz w:val="24"/>
+          <w:szCs w:val="24"/>
+        </w:rPr>
+        <w:t>sistemi</w:t>
+      </w:r>
+      <w:proofErr w:type="gramEnd"/>
+      <w:r>
+        <w:rPr>
+          <w:rFonts w:ascii="Arial" w:hAnsi="Arial" w:cs="Arial"/>
+          <w:sz w:val="24"/>
+          <w:szCs w:val="24"/>
+        </w:rPr>
+        <w:t xml:space="preserve"> </w:t>
+      </w:r>
+    </w:p>
+    <w:p>
+      <w:pPr>
+        <w:pStyle w:val="ListParagraph"/>
         <w:numPr>
           <w:ilvl w:val="0"/>
           <w:numId w:val="22"/>
@@ -2392,27 +2669,45 @@
           <w:sz w:val="24"/>
           <w:szCs w:val="24"/>
         </w:rPr>
-        <w:t xml:space="preserve">: Adesione a standard, convenzioni e regolamentazioni </w:t>
-      </w:r>
-    </w:p>
-    <w:p>
-      <w:pPr>
-        <w:pStyle w:val="Titolo2"/>
-      </w:pPr>
-    </w:p>
-    <w:p>
-      <w:pPr>
-        <w:pStyle w:val="Titolo2"/>
-      </w:pPr>
-    </w:p>
-    <w:p>
-      <w:pPr>
-        <w:pStyle w:val="Titolo2"/>
+        <w:t xml:space="preserve">: Adesione a standard, convenzioni e </w:t>
+      </w:r>
+      <w:proofErr w:type="gramStart"/>
+      <w:r>
+        <w:rPr>
+          <w:rFonts w:ascii="Arial" w:hAnsi="Arial" w:cs="Arial"/>
+          <w:sz w:val="24"/>
+          <w:szCs w:val="24"/>
+        </w:rPr>
+        <w:t>regolamentazioni</w:t>
+      </w:r>
+      <w:proofErr w:type="gramEnd"/>
+      <w:r>
+        <w:rPr>
+          <w:rFonts w:ascii="Arial" w:hAnsi="Arial" w:cs="Arial"/>
+          <w:sz w:val="24"/>
+          <w:szCs w:val="24"/>
+        </w:rPr>
+        <w:t xml:space="preserve"> </w:t>
+      </w:r>
+    </w:p>
+    <w:p>
+      <w:pPr>
+        <w:pStyle w:val="Heading2"/>
+      </w:pPr>
+    </w:p>
+    <w:p>
+      <w:pPr>
+        <w:pStyle w:val="Heading2"/>
+      </w:pPr>
+    </w:p>
+    <w:p>
+      <w:pPr>
+        <w:pStyle w:val="Heading2"/>
         <w:rPr>
           <w:sz w:val="32"/>
         </w:rPr>
       </w:pPr>
-      <w:hyperlink r:id="rId16" w:tooltip="Funzionalità" w:history="1">
+      <w:hyperlink r:id="rId11" w:tooltip="Funzionalità" w:history="1">
         <w:r>
           <w:rPr>
             <w:sz w:val="32"/>
@@ -2439,7 +2734,27 @@
           <w:sz w:val="24"/>
           <w:szCs w:val="24"/>
         </w:rPr>
-        <w:t xml:space="preserve">Capacità di mantenere determinate prestazioni per un certo lasso di tempo e in certe condizioni specifiche. </w:t>
+        <w:t xml:space="preserve">Capacità di mantenere determinate prestazioni per un certo </w:t>
+      </w:r>
+      <w:proofErr w:type="gramStart"/>
+      <w:r>
+        <w:rPr>
+          <w:rFonts w:ascii="Arial" w:hAnsi="Arial" w:cs="Arial"/>
+          <w:bCs/>
+          <w:sz w:val="24"/>
+          <w:szCs w:val="24"/>
+        </w:rPr>
+        <w:t>lasso di tempo</w:t>
+      </w:r>
+      <w:proofErr w:type="gramEnd"/>
+      <w:r>
+        <w:rPr>
+          <w:rFonts w:ascii="Arial" w:hAnsi="Arial" w:cs="Arial"/>
+          <w:bCs/>
+          <w:sz w:val="24"/>
+          <w:szCs w:val="24"/>
+        </w:rPr>
+        <w:t xml:space="preserve"> e in certe condizioni specifiche. </w:t>
       </w:r>
     </w:p>
     <w:p>
@@ -2465,7 +2780,7 @@
     </w:p>
     <w:p>
       <w:pPr>
-        <w:pStyle w:val="Paragrafoelenco"/>
+        <w:pStyle w:val="ListParagraph"/>
         <w:numPr>
           <w:ilvl w:val="0"/>
           <w:numId w:val="22"/>
@@ -2497,7 +2812,27 @@
           <w:sz w:val="24"/>
           <w:szCs w:val="24"/>
         </w:rPr>
-        <w:t>: Evitare che si verifichino errori o risultati non desiderati</w:t>
+        <w:t xml:space="preserve">: Evitare che </w:t>
+      </w:r>
+      <w:proofErr w:type="gramStart"/>
+      <w:r>
+        <w:rPr>
+          <w:rFonts w:ascii="Arial" w:hAnsi="Arial" w:cs="Arial"/>
+          <w:bCs/>
+          <w:sz w:val="24"/>
+          <w:szCs w:val="24"/>
+        </w:rPr>
+        <w:t>si verifichino</w:t>
+      </w:r>
+      <w:proofErr w:type="gramEnd"/>
+      <w:r>
+        <w:rPr>
+          <w:rFonts w:ascii="Arial" w:hAnsi="Arial" w:cs="Arial"/>
+          <w:bCs/>
+          <w:sz w:val="24"/>
+          <w:szCs w:val="24"/>
+        </w:rPr>
+        <w:t xml:space="preserve"> errori o risultati non desiderati</w:t>
       </w:r>
       <w:r>
         <w:rPr>
@@ -2512,7 +2847,7 @@
     </w:p>
     <w:p>
       <w:pPr>
-        <w:pStyle w:val="Paragrafoelenco"/>
+        <w:pStyle w:val="ListParagraph"/>
         <w:numPr>
           <w:ilvl w:val="0"/>
           <w:numId w:val="22"/>
@@ -2559,7 +2894,7 @@
     </w:p>
     <w:p>
       <w:pPr>
-        <w:pStyle w:val="Paragrafoelenco"/>
+        <w:pStyle w:val="ListParagraph"/>
         <w:numPr>
           <w:ilvl w:val="0"/>
           <w:numId w:val="22"/>
@@ -2591,8 +2926,19 @@
           <w:sz w:val="24"/>
           <w:szCs w:val="24"/>
         </w:rPr>
-        <w:t>: Aderenza a regole e standard riguardanti l’affidabilità</w:t>
-      </w:r>
+        <w:t>: Aderenza a regole e standard riguardanti l’</w:t>
+      </w:r>
+      <w:proofErr w:type="gramStart"/>
+      <w:r>
+        <w:rPr>
+          <w:rFonts w:ascii="Arial" w:hAnsi="Arial" w:cs="Arial"/>
+          <w:bCs/>
+          <w:sz w:val="24"/>
+          <w:szCs w:val="24"/>
+        </w:rPr>
+        <w:t>affidabilità</w:t>
+      </w:r>
+      <w:proofErr w:type="gramEnd"/>
       <w:r>
         <w:rPr>
           <w:rFonts w:ascii="Arial" w:hAnsi="Arial" w:cs="Arial"/>
@@ -2606,7 +2952,7 @@
     </w:p>
     <w:p>
       <w:pPr>
-        <w:pStyle w:val="Paragrafoelenco"/>
+        <w:pStyle w:val="ListParagraph"/>
         <w:numPr>
           <w:ilvl w:val="0"/>
           <w:numId w:val="22"/>
@@ -2637,7 +2983,27 @@
           <w:sz w:val="24"/>
           <w:szCs w:val="24"/>
         </w:rPr>
-        <w:t>: Mantenere un livello di prestazioni prefissato anche in presenta di malfunzioname</w:t>
+        <w:t xml:space="preserve">: Mantenere un livello di prestazioni prefissato anche in </w:t>
+      </w:r>
+      <w:proofErr w:type="gramStart"/>
+      <w:r>
+        <w:rPr>
+          <w:rFonts w:ascii="Arial" w:hAnsi="Arial" w:cs="Arial"/>
+          <w:bCs/>
+          <w:sz w:val="24"/>
+          <w:szCs w:val="24"/>
+        </w:rPr>
+        <w:t>presenta</w:t>
+      </w:r>
+      <w:proofErr w:type="gramEnd"/>
+      <w:r>
+        <w:rPr>
+          <w:rFonts w:ascii="Arial" w:hAnsi="Arial" w:cs="Arial"/>
+          <w:bCs/>
+          <w:sz w:val="24"/>
+          <w:szCs w:val="24"/>
+        </w:rPr>
+        <w:t xml:space="preserve"> di malfunzioname</w:t>
       </w:r>
       <w:r>
         <w:rPr>
@@ -2651,7 +3017,7 @@
     </w:p>
     <w:p>
       <w:pPr>
-        <w:pStyle w:val="Titolo2"/>
+        <w:pStyle w:val="Heading2"/>
         <w:rPr>
           <w:sz w:val="32"/>
         </w:rPr>
@@ -2659,7 +3025,7 @@
     </w:p>
     <w:p>
       <w:pPr>
-        <w:pStyle w:val="Titolo2"/>
+        <w:pStyle w:val="Heading2"/>
         <w:rPr>
           <w:sz w:val="32"/>
         </w:rPr>
@@ -2667,14 +3033,16 @@
     </w:p>
     <w:p>
       <w:pPr>
-        <w:pStyle w:val="Titolo2"/>
-      </w:pPr>
+        <w:pStyle w:val="Heading2"/>
+      </w:pPr>
+      <w:proofErr w:type="spellStart"/>
       <w:r>
         <w:rPr>
           <w:sz w:val="32"/>
         </w:rPr>
         <w:t>Efficenza</w:t>
       </w:r>
+      <w:proofErr w:type="spellEnd"/>
     </w:p>
     <w:p>
       <w:pPr>
@@ -2694,7 +3062,27 @@
           <w:sz w:val="24"/>
           <w:szCs w:val="24"/>
         </w:rPr>
-        <w:t>Capacità di fornire appropriate prestazioni relativamente alla quantità di risorse usate in condizioni prestabilite.</w:t>
+        <w:t xml:space="preserve">Capacità di fornire appropriate prestazioni </w:t>
+      </w:r>
+      <w:proofErr w:type="gramStart"/>
+      <w:r>
+        <w:rPr>
+          <w:rFonts w:ascii="Arial" w:hAnsi="Arial" w:cs="Arial"/>
+          <w:bCs/>
+          <w:sz w:val="24"/>
+          <w:szCs w:val="24"/>
+        </w:rPr>
+        <w:t>relativamente alla</w:t>
+      </w:r>
+      <w:proofErr w:type="gramEnd"/>
+      <w:r>
+        <w:rPr>
+          <w:rFonts w:ascii="Arial" w:hAnsi="Arial" w:cs="Arial"/>
+          <w:bCs/>
+          <w:sz w:val="24"/>
+          <w:szCs w:val="24"/>
+        </w:rPr>
+        <w:t xml:space="preserve"> quantità di risorse usate in condizioni prestabilite.</w:t>
       </w:r>
     </w:p>
     <w:p>
@@ -2720,7 +3108,7 @@
     </w:p>
     <w:p>
       <w:pPr>
-        <w:pStyle w:val="Paragrafoelenco"/>
+        <w:pStyle w:val="ListParagraph"/>
         <w:numPr>
           <w:ilvl w:val="0"/>
           <w:numId w:val="24"/>
@@ -2734,6 +3122,7 @@
           <w:szCs w:val="24"/>
         </w:rPr>
       </w:pPr>
+      <w:proofErr w:type="gramStart"/>
       <w:r>
         <w:rPr>
           <w:rFonts w:ascii="Arial" w:hAnsi="Arial" w:cs="Arial"/>
@@ -2753,10 +3142,11 @@
         </w:rPr>
         <w:t xml:space="preserve">: Fornire brevi tempi di risposta ed elaborazione in determinate condizioni </w:t>
       </w:r>
-    </w:p>
-    <w:p>
-      <w:pPr>
-        <w:pStyle w:val="Paragrafoelenco"/>
+      <w:proofErr w:type="gramEnd"/>
+    </w:p>
+    <w:p>
+      <w:pPr>
+        <w:pStyle w:val="ListParagraph"/>
         <w:numPr>
           <w:ilvl w:val="0"/>
           <w:numId w:val="24"/>
@@ -2792,7 +3182,7 @@
     </w:p>
     <w:p>
       <w:pPr>
-        <w:pStyle w:val="Paragrafoelenco"/>
+        <w:pStyle w:val="ListParagraph"/>
         <w:numPr>
           <w:ilvl w:val="0"/>
           <w:numId w:val="24"/>
@@ -2828,7 +3218,7 @@
     </w:p>
     <w:p>
       <w:pPr>
-        <w:pStyle w:val="Titolo2"/>
+        <w:pStyle w:val="Heading2"/>
         <w:rPr>
           <w:sz w:val="32"/>
         </w:rPr>
@@ -2836,7 +3226,7 @@
     </w:p>
     <w:p>
       <w:pPr>
-        <w:pStyle w:val="Titolo2"/>
+        <w:pStyle w:val="Heading2"/>
         <w:rPr>
           <w:sz w:val="32"/>
         </w:rPr>
@@ -2844,7 +3234,7 @@
     </w:p>
     <w:p>
       <w:pPr>
-        <w:pStyle w:val="Titolo2"/>
+        <w:pStyle w:val="Heading2"/>
         <w:rPr>
           <w:sz w:val="32"/>
         </w:rPr>
@@ -2900,7 +3290,7 @@
     </w:p>
     <w:p>
       <w:pPr>
-        <w:pStyle w:val="Paragrafoelenco"/>
+        <w:pStyle w:val="ListParagraph"/>
         <w:numPr>
           <w:ilvl w:val="0"/>
           <w:numId w:val="25"/>
@@ -2949,12 +3339,32 @@
           <w:sz w:val="24"/>
           <w:szCs w:val="24"/>
         </w:rPr>
-        <w:t xml:space="preserve">apire i concetti del SW e mettere l’utente in condizione di servirsene </w:t>
-      </w:r>
-    </w:p>
-    <w:p>
-      <w:pPr>
-        <w:pStyle w:val="Paragrafoelenco"/>
+        <w:t xml:space="preserve">apire i concetti </w:t>
+      </w:r>
+      <w:proofErr w:type="gramStart"/>
+      <w:r>
+        <w:rPr>
+          <w:rFonts w:ascii="Arial" w:hAnsi="Arial" w:cs="Arial"/>
+          <w:bCs/>
+          <w:sz w:val="24"/>
+          <w:szCs w:val="24"/>
+        </w:rPr>
+        <w:t>del</w:t>
+      </w:r>
+      <w:proofErr w:type="gramEnd"/>
+      <w:r>
+        <w:rPr>
+          <w:rFonts w:ascii="Arial" w:hAnsi="Arial" w:cs="Arial"/>
+          <w:bCs/>
+          <w:sz w:val="24"/>
+          <w:szCs w:val="24"/>
+        </w:rPr>
+        <w:t xml:space="preserve"> SW e mettere l’utente in condizione di servirsene </w:t>
+      </w:r>
+    </w:p>
+    <w:p>
+      <w:pPr>
+        <w:pStyle w:val="ListParagraph"/>
         <w:numPr>
           <w:ilvl w:val="0"/>
           <w:numId w:val="25"/>
@@ -2968,6 +3378,7 @@
           <w:szCs w:val="24"/>
         </w:rPr>
       </w:pPr>
+      <w:proofErr w:type="spellStart"/>
       <w:r>
         <w:rPr>
           <w:rFonts w:ascii="Arial" w:hAnsi="Arial" w:cs="Arial"/>
@@ -2978,6 +3389,7 @@
         </w:rPr>
         <w:t>Apprendibilità</w:t>
       </w:r>
+      <w:proofErr w:type="spellEnd"/>
       <w:r>
         <w:rPr>
           <w:rFonts w:ascii="Arial" w:hAnsi="Arial" w:cs="Arial"/>
@@ -3003,7 +3415,27 @@
           <w:sz w:val="24"/>
           <w:szCs w:val="24"/>
         </w:rPr>
-        <w:t xml:space="preserve">iduzione del tempo richiesto all’utente per imparare ad usare </w:t>
+        <w:t xml:space="preserve">iduzione del tempo richiesto all’utente per imparare </w:t>
+      </w:r>
+      <w:proofErr w:type="gramStart"/>
+      <w:r>
+        <w:rPr>
+          <w:rFonts w:ascii="Arial" w:hAnsi="Arial" w:cs="Arial"/>
+          <w:bCs/>
+          <w:sz w:val="24"/>
+          <w:szCs w:val="24"/>
+        </w:rPr>
+        <w:t>ad</w:t>
+      </w:r>
+      <w:proofErr w:type="gramEnd"/>
+      <w:r>
+        <w:rPr>
+          <w:rFonts w:ascii="Arial" w:hAnsi="Arial" w:cs="Arial"/>
+          <w:bCs/>
+          <w:sz w:val="24"/>
+          <w:szCs w:val="24"/>
+        </w:rPr>
+        <w:t xml:space="preserve"> usare </w:t>
       </w:r>
       <w:r>
         <w:rPr>
@@ -3026,7 +3458,7 @@
     </w:p>
     <w:p>
       <w:pPr>
-        <w:pStyle w:val="Paragrafoelenco"/>
+        <w:pStyle w:val="ListParagraph"/>
         <w:numPr>
           <w:ilvl w:val="0"/>
           <w:numId w:val="25"/>
@@ -3075,12 +3507,32 @@
           <w:sz w:val="24"/>
           <w:szCs w:val="24"/>
         </w:rPr>
-        <w:t xml:space="preserve"> e controllarne l’uso per i propri scopi </w:t>
-      </w:r>
-    </w:p>
-    <w:p>
-      <w:pPr>
-        <w:pStyle w:val="Paragrafoelenco"/>
+        <w:t xml:space="preserve"> e controllarne l’uso per i propri </w:t>
+      </w:r>
+      <w:proofErr w:type="gramStart"/>
+      <w:r>
+        <w:rPr>
+          <w:rFonts w:ascii="Arial" w:hAnsi="Arial" w:cs="Arial"/>
+          <w:bCs/>
+          <w:sz w:val="24"/>
+          <w:szCs w:val="24"/>
+        </w:rPr>
+        <w:t>scopi</w:t>
+      </w:r>
+      <w:proofErr w:type="gramEnd"/>
+      <w:r>
+        <w:rPr>
+          <w:rFonts w:ascii="Arial" w:hAnsi="Arial" w:cs="Arial"/>
+          <w:bCs/>
+          <w:sz w:val="24"/>
+          <w:szCs w:val="24"/>
+        </w:rPr>
+        <w:t xml:space="preserve"> </w:t>
+      </w:r>
+    </w:p>
+    <w:p>
+      <w:pPr>
+        <w:pStyle w:val="ListParagraph"/>
         <w:numPr>
           <w:ilvl w:val="0"/>
           <w:numId w:val="25"/>
@@ -3129,12 +3581,32 @@
           <w:sz w:val="24"/>
           <w:szCs w:val="24"/>
         </w:rPr>
-        <w:t xml:space="preserve">ssere piacevole per l’utente che ne fa uso </w:t>
-      </w:r>
-    </w:p>
-    <w:p>
-      <w:pPr>
-        <w:pStyle w:val="Paragrafoelenco"/>
+        <w:t xml:space="preserve">ssere piacevole per l’utente che ne fa </w:t>
+      </w:r>
+      <w:proofErr w:type="gramStart"/>
+      <w:r>
+        <w:rPr>
+          <w:rFonts w:ascii="Arial" w:hAnsi="Arial" w:cs="Arial"/>
+          <w:bCs/>
+          <w:sz w:val="24"/>
+          <w:szCs w:val="24"/>
+        </w:rPr>
+        <w:t>uso</w:t>
+      </w:r>
+      <w:proofErr w:type="gramEnd"/>
+      <w:r>
+        <w:rPr>
+          <w:rFonts w:ascii="Arial" w:hAnsi="Arial" w:cs="Arial"/>
+          <w:bCs/>
+          <w:sz w:val="24"/>
+          <w:szCs w:val="24"/>
+        </w:rPr>
+        <w:t xml:space="preserve"> </w:t>
+      </w:r>
+    </w:p>
+    <w:p>
+      <w:pPr>
+        <w:pStyle w:val="ListParagraph"/>
         <w:numPr>
           <w:ilvl w:val="0"/>
           <w:numId w:val="25"/>
@@ -3206,7 +3678,7 @@
     </w:p>
     <w:p>
       <w:pPr>
-        <w:pStyle w:val="Titolo2"/>
+        <w:pStyle w:val="Heading2"/>
         <w:rPr>
           <w:sz w:val="32"/>
         </w:rPr>
@@ -3214,7 +3686,7 @@
     </w:p>
     <w:p>
       <w:pPr>
-        <w:pStyle w:val="Titolo2"/>
+        <w:pStyle w:val="Heading2"/>
         <w:rPr>
           <w:sz w:val="32"/>
         </w:rPr>
@@ -3222,7 +3694,7 @@
     </w:p>
     <w:p>
       <w:pPr>
-        <w:pStyle w:val="Titolo2"/>
+        <w:pStyle w:val="Heading2"/>
         <w:rPr>
           <w:sz w:val="32"/>
         </w:rPr>
@@ -3277,7 +3749,7 @@
     </w:p>
     <w:p>
       <w:pPr>
-        <w:pStyle w:val="Paragrafoelenco"/>
+        <w:pStyle w:val="ListParagraph"/>
         <w:numPr>
           <w:ilvl w:val="0"/>
           <w:numId w:val="27"/>
@@ -3291,6 +3763,7 @@
           <w:szCs w:val="24"/>
         </w:rPr>
       </w:pPr>
+      <w:proofErr w:type="spellStart"/>
       <w:r>
         <w:rPr>
           <w:rFonts w:ascii="Arial" w:hAnsi="Arial" w:cs="Arial"/>
@@ -3301,19 +3774,40 @@
         </w:rPr>
         <w:t>Analizzabilità</w:t>
       </w:r>
-      <w:r>
-        <w:rPr>
-          <w:rFonts w:ascii="Arial" w:hAnsi="Arial" w:cs="Arial"/>
-          <w:bCs/>
-          <w:sz w:val="24"/>
-          <w:szCs w:val="24"/>
-        </w:rPr>
-        <w:t xml:space="preserve">: Facilità con un quale è possibile analizzare il codice alla ricerca di errori </w:t>
-      </w:r>
-    </w:p>
-    <w:p>
-      <w:pPr>
-        <w:pStyle w:val="Paragrafoelenco"/>
+      <w:proofErr w:type="spellEnd"/>
+      <w:r>
+        <w:rPr>
+          <w:rFonts w:ascii="Arial" w:hAnsi="Arial" w:cs="Arial"/>
+          <w:bCs/>
+          <w:sz w:val="24"/>
+          <w:szCs w:val="24"/>
+        </w:rPr>
+        <w:t xml:space="preserve">: Facilità con un </w:t>
+      </w:r>
+      <w:proofErr w:type="gramStart"/>
+      <w:r>
+        <w:rPr>
+          <w:rFonts w:ascii="Arial" w:hAnsi="Arial" w:cs="Arial"/>
+          <w:bCs/>
+          <w:sz w:val="24"/>
+          <w:szCs w:val="24"/>
+        </w:rPr>
+        <w:t>quale</w:t>
+      </w:r>
+      <w:proofErr w:type="gramEnd"/>
+      <w:r>
+        <w:rPr>
+          <w:rFonts w:ascii="Arial" w:hAnsi="Arial" w:cs="Arial"/>
+          <w:bCs/>
+          <w:sz w:val="24"/>
+          <w:szCs w:val="24"/>
+        </w:rPr>
+        <w:t xml:space="preserve"> è possibile analizzare il codice alla ricerca di errori </w:t>
+      </w:r>
+    </w:p>
+    <w:p>
+      <w:pPr>
+        <w:pStyle w:val="ListParagraph"/>
         <w:numPr>
           <w:ilvl w:val="0"/>
           <w:numId w:val="26"/>
@@ -3349,7 +3843,7 @@
     </w:p>
     <w:p>
       <w:pPr>
-        <w:pStyle w:val="Paragrafoelenco"/>
+        <w:pStyle w:val="ListParagraph"/>
         <w:numPr>
           <w:ilvl w:val="0"/>
           <w:numId w:val="26"/>
@@ -3385,7 +3879,7 @@
     </w:p>
     <w:p>
       <w:pPr>
-        <w:pStyle w:val="Paragrafoelenco"/>
+        <w:pStyle w:val="ListParagraph"/>
         <w:numPr>
           <w:ilvl w:val="0"/>
           <w:numId w:val="26"/>
@@ -3416,7 +3910,47 @@
           <w:sz w:val="24"/>
           <w:szCs w:val="24"/>
         </w:rPr>
-        <w:t xml:space="preserve">:  Facilità di testing per la validazione di modifiche apportate </w:t>
+        <w:t>:</w:t>
+      </w:r>
+      <w:proofErr w:type="gramStart"/>
+      <w:r>
+        <w:rPr>
+          <w:rFonts w:ascii="Arial" w:hAnsi="Arial" w:cs="Arial"/>
+          <w:bCs/>
+          <w:sz w:val="24"/>
+          <w:szCs w:val="24"/>
+        </w:rPr>
+        <w:t xml:space="preserve">  </w:t>
+      </w:r>
+      <w:proofErr w:type="gramEnd"/>
+      <w:r>
+        <w:rPr>
+          <w:rFonts w:ascii="Arial" w:hAnsi="Arial" w:cs="Arial"/>
+          <w:bCs/>
+          <w:sz w:val="24"/>
+          <w:szCs w:val="24"/>
+        </w:rPr>
+        <w:t xml:space="preserve">Facilità di </w:t>
+      </w:r>
+      <w:proofErr w:type="spellStart"/>
+      <w:r>
+        <w:rPr>
+          <w:rFonts w:ascii="Arial" w:hAnsi="Arial" w:cs="Arial"/>
+          <w:bCs/>
+          <w:sz w:val="24"/>
+          <w:szCs w:val="24"/>
+        </w:rPr>
+        <w:t>testing</w:t>
+      </w:r>
+      <w:proofErr w:type="spellEnd"/>
+      <w:r>
+        <w:rPr>
+          <w:rFonts w:ascii="Arial" w:hAnsi="Arial" w:cs="Arial"/>
+          <w:bCs/>
+          <w:sz w:val="24"/>
+          <w:szCs w:val="24"/>
+        </w:rPr>
+        <w:t xml:space="preserve"> per la validazione di modifiche apportate </w:t>
       </w:r>
     </w:p>
     <w:p>
@@ -3445,7 +3979,7 @@
     </w:p>
     <w:p>
       <w:pPr>
-        <w:pStyle w:val="Titolo2"/>
+        <w:pStyle w:val="Heading2"/>
         <w:rPr>
           <w:sz w:val="32"/>
         </w:rPr>
@@ -3501,7 +4035,7 @@
     </w:p>
     <w:p>
       <w:pPr>
-        <w:pStyle w:val="Paragrafoelenco"/>
+        <w:pStyle w:val="ListParagraph"/>
         <w:numPr>
           <w:ilvl w:val="0"/>
           <w:numId w:val="31"/>
@@ -3532,12 +4066,32 @@
           <w:sz w:val="24"/>
           <w:szCs w:val="24"/>
         </w:rPr>
-        <w:t xml:space="preserve">: Capacità di essere adattato per differenti ambienti operativi senza applicare modifiche </w:t>
-      </w:r>
-    </w:p>
-    <w:p>
-      <w:pPr>
-        <w:pStyle w:val="Paragrafoelenco"/>
+        <w:t xml:space="preserve">: Capacità di essere adattato per differenti ambienti operativi senza applicare </w:t>
+      </w:r>
+      <w:proofErr w:type="gramStart"/>
+      <w:r>
+        <w:rPr>
+          <w:rFonts w:ascii="Arial" w:hAnsi="Arial" w:cs="Arial"/>
+          <w:bCs/>
+          <w:sz w:val="24"/>
+          <w:szCs w:val="24"/>
+        </w:rPr>
+        <w:t>modifiche</w:t>
+      </w:r>
+      <w:proofErr w:type="gramEnd"/>
+      <w:r>
+        <w:rPr>
+          <w:rFonts w:ascii="Arial" w:hAnsi="Arial" w:cs="Arial"/>
+          <w:bCs/>
+          <w:sz w:val="24"/>
+          <w:szCs w:val="24"/>
+        </w:rPr>
+        <w:t xml:space="preserve"> </w:t>
+      </w:r>
+    </w:p>
+    <w:p>
+      <w:pPr>
+        <w:pStyle w:val="ListParagraph"/>
         <w:numPr>
           <w:ilvl w:val="0"/>
           <w:numId w:val="30"/>
@@ -3551,6 +4105,7 @@
           <w:szCs w:val="24"/>
         </w:rPr>
       </w:pPr>
+      <w:proofErr w:type="spellStart"/>
       <w:r>
         <w:rPr>
           <w:rFonts w:ascii="Arial" w:hAnsi="Arial" w:cs="Arial"/>
@@ -3561,19 +4116,40 @@
         </w:rPr>
         <w:t>Installabilità</w:t>
       </w:r>
-      <w:r>
-        <w:rPr>
-          <w:rFonts w:ascii="Arial" w:hAnsi="Arial" w:cs="Arial"/>
-          <w:bCs/>
-          <w:sz w:val="24"/>
-          <w:szCs w:val="24"/>
-        </w:rPr>
-        <w:t xml:space="preserve">: Capacità del software di essere installato in uno specifico ambiente </w:t>
-      </w:r>
-    </w:p>
-    <w:p>
-      <w:pPr>
-        <w:pStyle w:val="Paragrafoelenco"/>
+      <w:proofErr w:type="spellEnd"/>
+      <w:r>
+        <w:rPr>
+          <w:rFonts w:ascii="Arial" w:hAnsi="Arial" w:cs="Arial"/>
+          <w:bCs/>
+          <w:sz w:val="24"/>
+          <w:szCs w:val="24"/>
+        </w:rPr>
+        <w:t xml:space="preserve">: Capacità del software di essere installato in uno specifico </w:t>
+      </w:r>
+      <w:proofErr w:type="gramStart"/>
+      <w:r>
+        <w:rPr>
+          <w:rFonts w:ascii="Arial" w:hAnsi="Arial" w:cs="Arial"/>
+          <w:bCs/>
+          <w:sz w:val="24"/>
+          <w:szCs w:val="24"/>
+        </w:rPr>
+        <w:t>ambiente</w:t>
+      </w:r>
+      <w:proofErr w:type="gramEnd"/>
+      <w:r>
+        <w:rPr>
+          <w:rFonts w:ascii="Arial" w:hAnsi="Arial" w:cs="Arial"/>
+          <w:bCs/>
+          <w:sz w:val="24"/>
+          <w:szCs w:val="24"/>
+        </w:rPr>
+        <w:t xml:space="preserve"> </w:t>
+      </w:r>
+    </w:p>
+    <w:p>
+      <w:pPr>
+        <w:pStyle w:val="ListParagraph"/>
         <w:numPr>
           <w:ilvl w:val="0"/>
           <w:numId w:val="29"/>
@@ -3604,12 +4180,32 @@
           <w:sz w:val="24"/>
           <w:szCs w:val="24"/>
         </w:rPr>
-        <w:t xml:space="preserve">: Capacità di essere sostituito con un prodotto che svolge gli stessi compiti </w:t>
-      </w:r>
-    </w:p>
-    <w:p>
-      <w:pPr>
-        <w:pStyle w:val="Paragrafoelenco"/>
+        <w:t xml:space="preserve">: Capacità di essere sostituito con un prodotto che svolge gli stessi </w:t>
+      </w:r>
+      <w:proofErr w:type="gramStart"/>
+      <w:r>
+        <w:rPr>
+          <w:rFonts w:ascii="Arial" w:hAnsi="Arial" w:cs="Arial"/>
+          <w:bCs/>
+          <w:sz w:val="24"/>
+          <w:szCs w:val="24"/>
+        </w:rPr>
+        <w:t>compiti</w:t>
+      </w:r>
+      <w:proofErr w:type="gramEnd"/>
+      <w:r>
+        <w:rPr>
+          <w:rFonts w:ascii="Arial" w:hAnsi="Arial" w:cs="Arial"/>
+          <w:bCs/>
+          <w:sz w:val="24"/>
+          <w:szCs w:val="24"/>
+        </w:rPr>
+        <w:t xml:space="preserve"> </w:t>
+      </w:r>
+    </w:p>
+    <w:p>
+      <w:pPr>
+        <w:pStyle w:val="ListParagraph"/>
         <w:numPr>
           <w:ilvl w:val="0"/>
           <w:numId w:val="28"/>
@@ -3661,7 +4257,27 @@
           <w:sz w:val="24"/>
           <w:szCs w:val="24"/>
         </w:rPr>
-        <w:t>Tutte queste caratteristiche e sotto-caratteristiche sono comprese all’interno delle metriche di qualità esterne e metriche di qualità interna.</w:t>
+        <w:t xml:space="preserve">Tutte queste caratteristiche e sotto-caratteristiche sono comprese all’interno delle metriche di qualità esterne e metriche di </w:t>
+      </w:r>
+      <w:proofErr w:type="gramStart"/>
+      <w:r>
+        <w:rPr>
+          <w:rFonts w:ascii="Arial" w:hAnsi="Arial" w:cs="Arial"/>
+          <w:bCs/>
+          <w:sz w:val="24"/>
+          <w:szCs w:val="24"/>
+        </w:rPr>
+        <w:t>qualità</w:t>
+      </w:r>
+      <w:proofErr w:type="gramEnd"/>
+      <w:r>
+        <w:rPr>
+          <w:rFonts w:ascii="Arial" w:hAnsi="Arial" w:cs="Arial"/>
+          <w:bCs/>
+          <w:sz w:val="24"/>
+          <w:szCs w:val="24"/>
+        </w:rPr>
+        <w:t xml:space="preserve"> interna.</w:t>
       </w:r>
     </w:p>
     <w:p>
@@ -3697,7 +4313,7 @@
     <w:p/>
     <w:p>
       <w:pPr>
-        <w:pStyle w:val="Titolo2"/>
+        <w:pStyle w:val="Heading2"/>
         <w:ind w:firstLine="720"/>
         <w:rPr>
           <w:sz w:val="40"/>
@@ -3755,12 +4371,32 @@
           <w:sz w:val="24"/>
           <w:szCs w:val="24"/>
         </w:rPr>
-        <w:t xml:space="preserve">isurano i comportamenti del software sulla base dei test, dall'operatività e dall'osservazione durante la sua esecuzione, in funzione degli obiettivi stabiliti in un contesto tecnico. </w:t>
-      </w:r>
-    </w:p>
-    <w:p>
-      <w:pPr>
-        <w:pStyle w:val="Titolo2"/>
+        <w:t xml:space="preserve">isurano i comportamenti del software sulla base dei test, dall'operatività e dall'osservazione durante la sua esecuzione, in funzione degli obiettivi stabiliti in un </w:t>
+      </w:r>
+      <w:proofErr w:type="gramStart"/>
+      <w:r>
+        <w:rPr>
+          <w:rFonts w:ascii="Arial" w:hAnsi="Arial" w:cs="Arial"/>
+          <w:bCs/>
+          <w:sz w:val="24"/>
+          <w:szCs w:val="24"/>
+        </w:rPr>
+        <w:t>contesto</w:t>
+      </w:r>
+      <w:proofErr w:type="gramEnd"/>
+      <w:r>
+        <w:rPr>
+          <w:rFonts w:ascii="Arial" w:hAnsi="Arial" w:cs="Arial"/>
+          <w:bCs/>
+          <w:sz w:val="24"/>
+          <w:szCs w:val="24"/>
+        </w:rPr>
+        <w:t xml:space="preserve"> tecnico. </w:t>
+      </w:r>
+    </w:p>
+    <w:p>
+      <w:pPr>
+        <w:pStyle w:val="Heading2"/>
         <w:ind w:firstLine="720"/>
         <w:rPr>
           <w:sz w:val="40"/>
@@ -3820,7 +4456,7 @@
         </w:rPr>
         <w:t>pplicate al software non eseguibile (ad esempio il </w:t>
       </w:r>
-      <w:hyperlink r:id="rId17" w:history="1">
+      <w:hyperlink r:id="rId12" w:history="1">
         <w:r>
           <w:rPr>
             <w:rFonts w:ascii="Arial" w:hAnsi="Arial" w:cs="Arial"/>
@@ -3861,12 +4497,32 @@
           <w:sz w:val="24"/>
           <w:szCs w:val="24"/>
         </w:rPr>
-        <w:t xml:space="preserve">Permettono infatti l’individuazione di eventuali problemi che potrebbero influire sulla qualità finale del prodotto prima che sia realizzato il software eseguibile. </w:t>
-      </w:r>
-    </w:p>
-    <w:p>
-      <w:pPr>
-        <w:pStyle w:val="Titolo2"/>
+        <w:t>Permettono</w:t>
+      </w:r>
+      <w:proofErr w:type="gramStart"/>
+      <w:r>
+        <w:rPr>
+          <w:rFonts w:ascii="Arial" w:hAnsi="Arial" w:cs="Arial"/>
+          <w:bCs/>
+          <w:sz w:val="24"/>
+          <w:szCs w:val="24"/>
+        </w:rPr>
+        <w:t xml:space="preserve"> infatti</w:t>
+      </w:r>
+      <w:proofErr w:type="gramEnd"/>
+      <w:r>
+        <w:rPr>
+          <w:rFonts w:ascii="Arial" w:hAnsi="Arial" w:cs="Arial"/>
+          <w:bCs/>
+          <w:sz w:val="24"/>
+          <w:szCs w:val="24"/>
+        </w:rPr>
+        <w:t xml:space="preserve"> l’individuazione di eventuali problemi che potrebbero influire sulla qualità finale del prodotto prima che sia realizzato il software eseguibile. </w:t>
+      </w:r>
+    </w:p>
+    <w:p>
+      <w:pPr>
+        <w:pStyle w:val="Heading2"/>
         <w:ind w:firstLine="720"/>
         <w:rPr>
           <w:sz w:val="40"/>
@@ -3951,7 +4607,27 @@
           <w:sz w:val="24"/>
           <w:szCs w:val="24"/>
         </w:rPr>
-        <w:t xml:space="preserve">Il livello di Qualità in uso è raggiunto quando si è raggiunto sia il livello di qualità esterna sia il livello di qualità interna. </w:t>
+        <w:t xml:space="preserve">Il livello di Qualità in uso è raggiunto quando si è raggiunto sia il livello di qualità esterna sia il </w:t>
+      </w:r>
+      <w:proofErr w:type="gramStart"/>
+      <w:r>
+        <w:rPr>
+          <w:rFonts w:ascii="Arial" w:hAnsi="Arial" w:cs="Arial"/>
+          <w:bCs/>
+          <w:sz w:val="24"/>
+          <w:szCs w:val="24"/>
+        </w:rPr>
+        <w:t>livello</w:t>
+      </w:r>
+      <w:proofErr w:type="gramEnd"/>
+      <w:r>
+        <w:rPr>
+          <w:rFonts w:ascii="Arial" w:hAnsi="Arial" w:cs="Arial"/>
+          <w:bCs/>
+          <w:sz w:val="24"/>
+          <w:szCs w:val="24"/>
+        </w:rPr>
+        <w:t xml:space="preserve"> di qualità interna. </w:t>
       </w:r>
     </w:p>
     <w:p>
@@ -3977,7 +4653,7 @@
     </w:p>
     <w:p>
       <w:pPr>
-        <w:pStyle w:val="Paragrafoelenco"/>
+        <w:pStyle w:val="ListParagraph"/>
         <w:numPr>
           <w:ilvl w:val="0"/>
           <w:numId w:val="28"/>
@@ -4008,12 +4684,32 @@
           <w:sz w:val="24"/>
           <w:szCs w:val="24"/>
         </w:rPr>
-        <w:t xml:space="preserve">: mettere in grado gli utenti di spendere una quantità di risorse appropriate in relazione all'efficacia ottenuta </w:t>
-      </w:r>
-    </w:p>
-    <w:p>
-      <w:pPr>
-        <w:pStyle w:val="Paragrafoelenco"/>
+        <w:t xml:space="preserve">: mettere in grado gli utenti di spendere una quantità di risorse appropriate </w:t>
+      </w:r>
+      <w:proofErr w:type="gramStart"/>
+      <w:r>
+        <w:rPr>
+          <w:rFonts w:ascii="Arial" w:hAnsi="Arial" w:cs="Arial"/>
+          <w:bCs/>
+          <w:sz w:val="24"/>
+          <w:szCs w:val="24"/>
+        </w:rPr>
+        <w:t>in relazione all'</w:t>
+      </w:r>
+      <w:proofErr w:type="gramEnd"/>
+      <w:r>
+        <w:rPr>
+          <w:rFonts w:ascii="Arial" w:hAnsi="Arial" w:cs="Arial"/>
+          <w:bCs/>
+          <w:sz w:val="24"/>
+          <w:szCs w:val="24"/>
+        </w:rPr>
+        <w:t xml:space="preserve">efficacia ottenuta </w:t>
+      </w:r>
+    </w:p>
+    <w:p>
+      <w:pPr>
+        <w:pStyle w:val="ListParagraph"/>
         <w:numPr>
           <w:ilvl w:val="0"/>
           <w:numId w:val="28"/>
@@ -4044,12 +4740,32 @@
           <w:sz w:val="24"/>
           <w:szCs w:val="24"/>
         </w:rPr>
-        <w:t xml:space="preserve">: Mettere in grado gli utenti di raggiungere gli obiettivi con accuratezza e completezza </w:t>
-      </w:r>
-    </w:p>
-    <w:p>
-      <w:pPr>
-        <w:pStyle w:val="Paragrafoelenco"/>
+        <w:t xml:space="preserve">: Mettere in grado gli utenti di raggiungere gli obiettivi con accuratezza e </w:t>
+      </w:r>
+      <w:proofErr w:type="gramStart"/>
+      <w:r>
+        <w:rPr>
+          <w:rFonts w:ascii="Arial" w:hAnsi="Arial" w:cs="Arial"/>
+          <w:bCs/>
+          <w:sz w:val="24"/>
+          <w:szCs w:val="24"/>
+        </w:rPr>
+        <w:t>completezza</w:t>
+      </w:r>
+      <w:proofErr w:type="gramEnd"/>
+      <w:r>
+        <w:rPr>
+          <w:rFonts w:ascii="Arial" w:hAnsi="Arial" w:cs="Arial"/>
+          <w:bCs/>
+          <w:sz w:val="24"/>
+          <w:szCs w:val="24"/>
+        </w:rPr>
+        <w:t xml:space="preserve"> </w:t>
+      </w:r>
+    </w:p>
+    <w:p>
+      <w:pPr>
+        <w:pStyle w:val="ListParagraph"/>
         <w:numPr>
           <w:ilvl w:val="0"/>
           <w:numId w:val="28"/>
@@ -4080,12 +4796,32 @@
           <w:sz w:val="24"/>
           <w:szCs w:val="24"/>
         </w:rPr>
-        <w:t xml:space="preserve">: capacità del prodotto di soddisfare gli utenti </w:t>
-      </w:r>
-    </w:p>
-    <w:p>
-      <w:pPr>
-        <w:pStyle w:val="Paragrafoelenco"/>
+        <w:t xml:space="preserve">: capacità del prodotto di soddisfare gli </w:t>
+      </w:r>
+      <w:proofErr w:type="gramStart"/>
+      <w:r>
+        <w:rPr>
+          <w:rFonts w:ascii="Arial" w:hAnsi="Arial" w:cs="Arial"/>
+          <w:bCs/>
+          <w:sz w:val="24"/>
+          <w:szCs w:val="24"/>
+        </w:rPr>
+        <w:t>utenti</w:t>
+      </w:r>
+      <w:proofErr w:type="gramEnd"/>
+      <w:r>
+        <w:rPr>
+          <w:rFonts w:ascii="Arial" w:hAnsi="Arial" w:cs="Arial"/>
+          <w:bCs/>
+          <w:sz w:val="24"/>
+          <w:szCs w:val="24"/>
+        </w:rPr>
+        <w:t xml:space="preserve"> </w:t>
+      </w:r>
+    </w:p>
+    <w:p>
+      <w:pPr>
+        <w:pStyle w:val="ListParagraph"/>
         <w:numPr>
           <w:ilvl w:val="0"/>
           <w:numId w:val="28"/>
@@ -4134,8 +4870,19 @@
           <w:sz w:val="24"/>
           <w:szCs w:val="24"/>
         </w:rPr>
-        <w:t xml:space="preserve"> d'uso</w:t>
-      </w:r>
+        <w:t xml:space="preserve"> d'</w:t>
+      </w:r>
+      <w:proofErr w:type="gramStart"/>
+      <w:r>
+        <w:rPr>
+          <w:rFonts w:ascii="Arial" w:hAnsi="Arial" w:cs="Arial"/>
+          <w:bCs/>
+          <w:sz w:val="24"/>
+          <w:szCs w:val="24"/>
+        </w:rPr>
+        <w:t>uso</w:t>
+      </w:r>
+      <w:proofErr w:type="gramEnd"/>
     </w:p>
     <w:p>
       <w:pPr>
@@ -4151,10 +4898,18 @@
     </w:p>
     <w:p>
       <w:pPr>
-        <w:pStyle w:val="Titolo"/>
-      </w:pPr>
-      <w:r>
-        <w:t>3.Linee di Codice</w:t>
+        <w:pStyle w:val="Title"/>
+      </w:pPr>
+      <w:r>
+        <w:t>3.</w:t>
+      </w:r>
+      <w:proofErr w:type="gramStart"/>
+      <w:r>
+        <w:t>Linee</w:t>
+      </w:r>
+      <w:proofErr w:type="gramEnd"/>
+      <w:r>
+        <w:t xml:space="preserve"> di Codice</w:t>
       </w:r>
     </w:p>
     <w:p>
@@ -4184,7 +4939,27 @@
           <w:sz w:val="24"/>
           <w:szCs w:val="24"/>
         </w:rPr>
-        <w:t>possiamo interrogarci su quali metriche da noi trovate possono essere corrette o meno.</w:t>
+        <w:t xml:space="preserve">possiamo interrogarci su quali metriche da noi trovate possono essere corrette </w:t>
+      </w:r>
+      <w:proofErr w:type="gramStart"/>
+      <w:r>
+        <w:rPr>
+          <w:rFonts w:ascii="Arial" w:hAnsi="Arial" w:cs="Arial"/>
+          <w:bCs/>
+          <w:sz w:val="24"/>
+          <w:szCs w:val="24"/>
+        </w:rPr>
+        <w:t>o meno</w:t>
+      </w:r>
+      <w:proofErr w:type="gramEnd"/>
+      <w:r>
+        <w:rPr>
+          <w:rFonts w:ascii="Arial" w:hAnsi="Arial" w:cs="Arial"/>
+          <w:bCs/>
+          <w:sz w:val="24"/>
+          <w:szCs w:val="24"/>
+        </w:rPr>
+        <w:t>.</w:t>
       </w:r>
     </w:p>
     <w:p>
@@ -4226,7 +5001,27 @@
           <w:sz w:val="24"/>
           <w:szCs w:val="24"/>
         </w:rPr>
-        <w:t>Altre, entrano nello specifico, analizzando e seguendo nei dettagli le varie fasi della vita del software fin dall’inizio della produzione.</w:t>
+        <w:t xml:space="preserve">Altre, entrano nello specifico, analizzando e seguendo nei dettagli le varie fasi della vita del software fin dall’inizio </w:t>
+      </w:r>
+      <w:proofErr w:type="gramStart"/>
+      <w:r>
+        <w:rPr>
+          <w:rFonts w:ascii="Arial" w:hAnsi="Arial" w:cs="Arial"/>
+          <w:bCs/>
+          <w:sz w:val="24"/>
+          <w:szCs w:val="24"/>
+        </w:rPr>
+        <w:t>della</w:t>
+      </w:r>
+      <w:proofErr w:type="gramEnd"/>
+      <w:r>
+        <w:rPr>
+          <w:rFonts w:ascii="Arial" w:hAnsi="Arial" w:cs="Arial"/>
+          <w:bCs/>
+          <w:sz w:val="24"/>
+          <w:szCs w:val="24"/>
+        </w:rPr>
+        <w:t xml:space="preserve"> produzione.</w:t>
       </w:r>
     </w:p>
     <w:p>
@@ -4247,7 +5042,27 @@
           <w:sz w:val="24"/>
           <w:szCs w:val="24"/>
         </w:rPr>
-        <w:t>Vi sono qualità che si occupano della manipolazione, modifica, miglioramento e adattamento del codice.</w:t>
+        <w:t xml:space="preserve">Vi </w:t>
+      </w:r>
+      <w:proofErr w:type="gramStart"/>
+      <w:r>
+        <w:rPr>
+          <w:rFonts w:ascii="Arial" w:hAnsi="Arial" w:cs="Arial"/>
+          <w:bCs/>
+          <w:sz w:val="24"/>
+          <w:szCs w:val="24"/>
+        </w:rPr>
+        <w:t>sono</w:t>
+      </w:r>
+      <w:proofErr w:type="gramEnd"/>
+      <w:r>
+        <w:rPr>
+          <w:rFonts w:ascii="Arial" w:hAnsi="Arial" w:cs="Arial"/>
+          <w:bCs/>
+          <w:sz w:val="24"/>
+          <w:szCs w:val="24"/>
+        </w:rPr>
+        <w:t xml:space="preserve"> qualità che si occupano della manipolazione, modifica, miglioramento e adattamento del codice.</w:t>
       </w:r>
     </w:p>
     <w:p>
@@ -4273,7 +5088,7 @@
     </w:p>
     <w:p>
       <w:pPr>
-        <w:pStyle w:val="Titolo2"/>
+        <w:pStyle w:val="Heading2"/>
         <w:ind w:firstLine="720"/>
         <w:rPr>
           <w:sz w:val="40"/>
@@ -4376,7 +5191,27 @@
           <w:sz w:val="24"/>
           <w:szCs w:val="24"/>
         </w:rPr>
-        <w:t>Di seguito vengono identificate</w:t>
+        <w:t xml:space="preserve">Di seguito </w:t>
+      </w:r>
+      <w:proofErr w:type="gramStart"/>
+      <w:r>
+        <w:rPr>
+          <w:rFonts w:ascii="Arial" w:hAnsi="Arial" w:cs="Arial"/>
+          <w:bCs/>
+          <w:sz w:val="24"/>
+          <w:szCs w:val="24"/>
+        </w:rPr>
+        <w:t>vengono</w:t>
+      </w:r>
+      <w:proofErr w:type="gramEnd"/>
+      <w:r>
+        <w:rPr>
+          <w:rFonts w:ascii="Arial" w:hAnsi="Arial" w:cs="Arial"/>
+          <w:bCs/>
+          <w:sz w:val="24"/>
+          <w:szCs w:val="24"/>
+        </w:rPr>
+        <w:t xml:space="preserve"> identificate</w:t>
       </w:r>
       <w:r>
         <w:rPr>
@@ -4496,7 +5331,27 @@
           <w:sz w:val="24"/>
           <w:szCs w:val="24"/>
         </w:rPr>
-        <w:t xml:space="preserve">Implementazione di una specifica modifica (Sul codice) </w:t>
+        <w:t>Implementazione di una specifica modifica (Sul codice</w:t>
+      </w:r>
+      <w:proofErr w:type="gramStart"/>
+      <w:r>
+        <w:rPr>
+          <w:rFonts w:ascii="Arial" w:hAnsi="Arial" w:cs="Arial"/>
+          <w:bCs/>
+          <w:sz w:val="24"/>
+          <w:szCs w:val="24"/>
+        </w:rPr>
+        <w:t>)</w:t>
+      </w:r>
+      <w:proofErr w:type="gramEnd"/>
+      <w:r>
+        <w:rPr>
+          <w:rFonts w:ascii="Arial" w:hAnsi="Arial" w:cs="Arial"/>
+          <w:bCs/>
+          <w:sz w:val="24"/>
+          <w:szCs w:val="24"/>
+        </w:rPr>
+        <w:t xml:space="preserve"> </w:t>
       </w:r>
     </w:p>
     <w:p>
@@ -4509,6 +5364,7 @@
           <w:szCs w:val="24"/>
         </w:rPr>
       </w:pPr>
+      <w:proofErr w:type="spellStart"/>
       <w:r>
         <w:rPr>
           <w:rFonts w:ascii="Arial" w:hAnsi="Arial" w:cs="Arial"/>
@@ -4519,6 +5375,7 @@
         </w:rPr>
         <w:t>Analizzabilità</w:t>
       </w:r>
+      <w:proofErr w:type="spellEnd"/>
       <w:r>
         <w:rPr>
           <w:rFonts w:ascii="Arial" w:hAnsi="Arial" w:cs="Arial"/>
@@ -4545,7 +5402,27 @@
           <w:sz w:val="24"/>
           <w:szCs w:val="24"/>
         </w:rPr>
-        <w:t xml:space="preserve">Facilità con un quale analizzare il codice alla ricerca di errori </w:t>
+        <w:t xml:space="preserve">Facilità con un quale analizzare il codice alla ricerca di </w:t>
+      </w:r>
+      <w:proofErr w:type="gramStart"/>
+      <w:r>
+        <w:rPr>
+          <w:rFonts w:ascii="Arial" w:hAnsi="Arial" w:cs="Arial"/>
+          <w:bCs/>
+          <w:sz w:val="24"/>
+          <w:szCs w:val="24"/>
+        </w:rPr>
+        <w:t>errori</w:t>
+      </w:r>
+      <w:proofErr w:type="gramEnd"/>
+      <w:r>
+        <w:rPr>
+          <w:rFonts w:ascii="Arial" w:hAnsi="Arial" w:cs="Arial"/>
+          <w:bCs/>
+          <w:sz w:val="24"/>
+          <w:szCs w:val="24"/>
+        </w:rPr>
+        <w:t xml:space="preserve"> </w:t>
       </w:r>
     </w:p>
     <w:p>
@@ -4601,7 +5478,27 @@
           <w:sz w:val="24"/>
           <w:szCs w:val="24"/>
         </w:rPr>
-        <w:t>della quantità di righe di</w:t>
+        <w:t xml:space="preserve">della quantità </w:t>
+      </w:r>
+      <w:proofErr w:type="gramStart"/>
+      <w:r>
+        <w:rPr>
+          <w:rFonts w:ascii="Arial" w:hAnsi="Arial" w:cs="Arial"/>
+          <w:bCs/>
+          <w:sz w:val="24"/>
+          <w:szCs w:val="24"/>
+        </w:rPr>
+        <w:t>di</w:t>
+      </w:r>
+      <w:proofErr w:type="gramEnd"/>
+      <w:r>
+        <w:rPr>
+          <w:rFonts w:ascii="Arial" w:hAnsi="Arial" w:cs="Arial"/>
+          <w:bCs/>
+          <w:sz w:val="24"/>
+          <w:szCs w:val="24"/>
+        </w:rPr>
+        <w:t xml:space="preserve"> righe di</w:t>
       </w:r>
       <w:r>
         <w:rPr>
@@ -4630,7 +5527,27 @@
           <w:sz w:val="24"/>
           <w:szCs w:val="24"/>
         </w:rPr>
-        <w:t xml:space="preserve">Le linee di codice sono molto accurate perché misurano esattamente ciò che è stato editato, ma poco significative perché non dicono nulla sulla difficoltà reale del problema. </w:t>
+        <w:t xml:space="preserve">Le linee di codice sono molto accurate perché misurano esattamente ciò che è stato </w:t>
+      </w:r>
+      <w:proofErr w:type="gramStart"/>
+      <w:r>
+        <w:rPr>
+          <w:rFonts w:ascii="Arial" w:hAnsi="Arial" w:cs="Arial"/>
+          <w:bCs/>
+          <w:sz w:val="24"/>
+          <w:szCs w:val="24"/>
+        </w:rPr>
+        <w:t>editato</w:t>
+      </w:r>
+      <w:proofErr w:type="gramEnd"/>
+      <w:r>
+        <w:rPr>
+          <w:rFonts w:ascii="Arial" w:hAnsi="Arial" w:cs="Arial"/>
+          <w:bCs/>
+          <w:sz w:val="24"/>
+          <w:szCs w:val="24"/>
+        </w:rPr>
+        <w:t xml:space="preserve">, ma poco significative perché non dicono nulla sulla difficoltà reale del problema. </w:t>
       </w:r>
     </w:p>
     <w:p>
@@ -4650,16 +5567,36 @@
           <w:sz w:val="24"/>
           <w:szCs w:val="24"/>
         </w:rPr>
-        <w:t>La lunghezza del codice e quindi il relativo numero di righe può dipendere da fattori quali l</w:t>
-      </w:r>
-      <w:r>
-        <w:rPr>
-          <w:rFonts w:ascii="Arial" w:hAnsi="Arial" w:cs="Arial"/>
-          <w:bCs/>
-          <w:sz w:val="24"/>
-          <w:szCs w:val="24"/>
-        </w:rPr>
-        <w:t xml:space="preserve">’ esperienza, la </w:t>
+        <w:t xml:space="preserve">La lunghezza del codice e quindi il relativo numero di righe può dipendere da fattori quali </w:t>
+      </w:r>
+      <w:proofErr w:type="gramStart"/>
+      <w:r>
+        <w:rPr>
+          <w:rFonts w:ascii="Arial" w:hAnsi="Arial" w:cs="Arial"/>
+          <w:bCs/>
+          <w:sz w:val="24"/>
+          <w:szCs w:val="24"/>
+        </w:rPr>
+        <w:t>l</w:t>
+      </w:r>
+      <w:r>
+        <w:rPr>
+          <w:rFonts w:ascii="Arial" w:hAnsi="Arial" w:cs="Arial"/>
+          <w:bCs/>
+          <w:sz w:val="24"/>
+          <w:szCs w:val="24"/>
+        </w:rPr>
+        <w:t xml:space="preserve">’ </w:t>
+      </w:r>
+      <w:proofErr w:type="gramEnd"/>
+      <w:r>
+        <w:rPr>
+          <w:rFonts w:ascii="Arial" w:hAnsi="Arial" w:cs="Arial"/>
+          <w:bCs/>
+          <w:sz w:val="24"/>
+          <w:szCs w:val="24"/>
+        </w:rPr>
+        <w:t xml:space="preserve">esperienza, la </w:t>
       </w:r>
       <w:r>
         <w:rPr>
@@ -4686,16 +5623,7 @@
           <w:sz w:val="24"/>
           <w:szCs w:val="24"/>
         </w:rPr>
-        <w:t xml:space="preserve">celte </w:t>
-      </w:r>
-      <w:r>
-        <w:rPr>
-          <w:rFonts w:ascii="Arial" w:hAnsi="Arial" w:cs="Arial"/>
-          <w:bCs/>
-          <w:sz w:val="24"/>
-          <w:szCs w:val="24"/>
-        </w:rPr>
-        <w:t xml:space="preserve">stilistiche </w:t>
+        <w:t xml:space="preserve">celte stilistiche </w:t>
       </w:r>
       <w:r>
         <w:rPr>
@@ -4725,16 +5653,36 @@
           <w:sz w:val="24"/>
           <w:szCs w:val="24"/>
         </w:rPr>
-        <w:t xml:space="preserve">Non tutti i programmatori possiedono le stesse conoscenze e competenze </w:t>
-      </w:r>
-      <w:r>
-        <w:rPr>
-          <w:rFonts w:ascii="Arial" w:hAnsi="Arial" w:cs="Arial"/>
-          <w:bCs/>
-          <w:sz w:val="24"/>
-          <w:szCs w:val="24"/>
-        </w:rPr>
-        <w:t>infatti, q</w:t>
+        <w:t>Non tutti i programmatori possiedono le stesse conoscenze e competenze</w:t>
+      </w:r>
+      <w:proofErr w:type="gramStart"/>
+      <w:r>
+        <w:rPr>
+          <w:rFonts w:ascii="Arial" w:hAnsi="Arial" w:cs="Arial"/>
+          <w:bCs/>
+          <w:sz w:val="24"/>
+          <w:szCs w:val="24"/>
+        </w:rPr>
+        <w:t xml:space="preserve"> </w:t>
+      </w:r>
+      <w:r>
+        <w:rPr>
+          <w:rFonts w:ascii="Arial" w:hAnsi="Arial" w:cs="Arial"/>
+          <w:bCs/>
+          <w:sz w:val="24"/>
+          <w:szCs w:val="24"/>
+        </w:rPr>
+        <w:t>infatti</w:t>
+      </w:r>
+      <w:proofErr w:type="gramEnd"/>
+      <w:r>
+        <w:rPr>
+          <w:rFonts w:ascii="Arial" w:hAnsi="Arial" w:cs="Arial"/>
+          <w:bCs/>
+          <w:sz w:val="24"/>
+          <w:szCs w:val="24"/>
+        </w:rPr>
+        <w:t>, q</w:t>
       </w:r>
       <w:r>
         <w:rPr>
@@ -4764,7 +5712,27 @@
           <w:sz w:val="24"/>
           <w:szCs w:val="24"/>
         </w:rPr>
-        <w:t>Seguono esempi di diversi codici implementati con diversi linguaggi di programmazione e un esempio di scelta stilistica nel quale si utilizza il linguaggio Imperativo Strutturato C.</w:t>
+        <w:t xml:space="preserve">Seguono esempi di diversi codici implementati con </w:t>
+      </w:r>
+      <w:proofErr w:type="gramStart"/>
+      <w:r>
+        <w:rPr>
+          <w:rFonts w:ascii="Arial" w:hAnsi="Arial" w:cs="Arial"/>
+          <w:bCs/>
+          <w:sz w:val="24"/>
+          <w:szCs w:val="24"/>
+        </w:rPr>
+        <w:t>diversi</w:t>
+      </w:r>
+      <w:proofErr w:type="gramEnd"/>
+      <w:r>
+        <w:rPr>
+          <w:rFonts w:ascii="Arial" w:hAnsi="Arial" w:cs="Arial"/>
+          <w:bCs/>
+          <w:sz w:val="24"/>
+          <w:szCs w:val="24"/>
+        </w:rPr>
+        <w:t xml:space="preserve"> linguaggi di programmazione e un esempio di scelta stilistica nel quale si utilizza il linguaggio Imperativo Strutturato C.</w:t>
       </w:r>
     </w:p>
     <w:p>
@@ -4781,7 +5749,7 @@
     </w:p>
     <w:p>
       <w:pPr>
-        <w:pStyle w:val="Titolo2"/>
+        <w:pStyle w:val="Heading2"/>
         <w:ind w:firstLine="720"/>
         <w:rPr>
           <w:sz w:val="40"/>
@@ -4808,7 +5776,7 @@
     </w:p>
     <w:p>
       <w:pPr>
-        <w:pStyle w:val="Titolo2"/>
+        <w:pStyle w:val="Heading2"/>
         <w:ind w:firstLine="720"/>
         <w:rPr>
           <w:sz w:val="40"/>
@@ -4830,7 +5798,21 @@
         <w:rPr>
           <w:sz w:val="40"/>
         </w:rPr>
-        <w:t>Linguaggio Imperativo ad Oggetti</w:t>
+        <w:t xml:space="preserve">Linguaggio Imperativo </w:t>
+      </w:r>
+      <w:proofErr w:type="gramStart"/>
+      <w:r>
+        <w:rPr>
+          <w:sz w:val="40"/>
+        </w:rPr>
+        <w:t>ad</w:t>
+      </w:r>
+      <w:proofErr w:type="gramEnd"/>
+      <w:r>
+        <w:rPr>
+          <w:sz w:val="40"/>
+        </w:rPr>
+        <w:t xml:space="preserve"> Oggetti</w:t>
       </w:r>
     </w:p>
     <w:p>
@@ -4847,7 +5829,7 @@
     </w:p>
     <w:p>
       <w:pPr>
-        <w:pStyle w:val="Titolo2"/>
+        <w:pStyle w:val="Heading2"/>
         <w:ind w:firstLine="720"/>
         <w:rPr>
           <w:sz w:val="40"/>
@@ -4876,7 +5858,7 @@
     <w:p/>
     <w:p>
       <w:pPr>
-        <w:pStyle w:val="Titolo2"/>
+        <w:pStyle w:val="Heading2"/>
         <w:ind w:firstLine="720"/>
         <w:rPr>
           <w:sz w:val="40"/>
@@ -4906,11 +5888,16 @@
     <w:p/>
     <w:p>
       <w:pPr>
-        <w:pStyle w:val="Titolo"/>
-      </w:pPr>
-      <w:r>
-        <w:t>4.Conclusioni</w:t>
-      </w:r>
+        <w:pStyle w:val="Title"/>
+      </w:pPr>
+      <w:r>
+        <w:t>4.</w:t>
+      </w:r>
+      <w:proofErr w:type="gramStart"/>
+      <w:r>
+        <w:t>Conclusioni</w:t>
+      </w:r>
+      <w:proofErr w:type="gramEnd"/>
     </w:p>
     <w:p>
       <w:pPr>
@@ -4925,7 +5912,7 @@
       </w:pPr>
     </w:p>
     <w:sectPr>
-      <w:footerReference w:type="default" r:id="rId18"/>
+      <w:footerReference w:type="default" r:id="rId13"/>
       <w:pgSz w:w="11900" w:h="16840"/>
       <w:pgMar w:top="993" w:right="1800" w:bottom="851" w:left="1800" w:header="708" w:footer="708" w:gutter="0"/>
       <w:cols w:space="708"/>
@@ -4936,15 +5923,15 @@
 </file>
 
 <file path=word/endnotes.xml><?xml version="1.0" encoding="utf-8"?>
-<w:endnotes xmlns:ve="http://schemas.openxmlformats.org/markup-compatibility/2006" xmlns:o="urn:schemas-microsoft-com:office:office" xmlns:r="http://schemas.openxmlformats.org/officeDocument/2006/relationships" xmlns:m="http://schemas.openxmlformats.org/officeDocument/2006/math" xmlns:v="urn:schemas-microsoft-com:vml" xmlns:wp="http://schemas.openxmlformats.org/drawingml/2006/wordprocessingDrawing" xmlns:w10="urn:schemas-microsoft-com:office:word" xmlns:w="http://schemas.openxmlformats.org/wordprocessingml/2006/main" xmlns:wne="http://schemas.microsoft.com/office/word/2006/wordml">
-  <w:endnote w:type="separator" w:id="0">
+<w:endnotes xmlns:wpc="http://schemas.microsoft.com/office/word/2010/wordprocessingCanvas" xmlns:mo="http://schemas.microsoft.com/office/mac/office/2008/main" xmlns:mc="http://schemas.openxmlformats.org/markup-compatibility/2006" xmlns:mv="urn:schemas-microsoft-com:mac:vml" xmlns:o="urn:schemas-microsoft-com:office:office" xmlns:r="http://schemas.openxmlformats.org/officeDocument/2006/relationships" xmlns:m="http://schemas.openxmlformats.org/officeDocument/2006/math" xmlns:v="urn:schemas-microsoft-com:vml" xmlns:wp14="http://schemas.microsoft.com/office/word/2010/wordprocessingDrawing" xmlns:wp="http://schemas.openxmlformats.org/drawingml/2006/wordprocessingDrawing" xmlns:w10="urn:schemas-microsoft-com:office:word" xmlns:w="http://schemas.openxmlformats.org/wordprocessingml/2006/main" xmlns:w14="http://schemas.microsoft.com/office/word/2010/wordml" xmlns:wpg="http://schemas.microsoft.com/office/word/2010/wordprocessingGroup" xmlns:wpi="http://schemas.microsoft.com/office/word/2010/wordprocessingInk" xmlns:wne="http://schemas.microsoft.com/office/word/2006/wordml" xmlns:wps="http://schemas.microsoft.com/office/word/2010/wordprocessingShape" mc:Ignorable="w14 wp14">
+  <w:endnote w:type="separator" w:id="-1">
     <w:p>
       <w:r>
         <w:separator/>
       </w:r>
     </w:p>
   </w:endnote>
-  <w:endnote w:type="continuationSeparator" w:id="1">
+  <w:endnote w:type="continuationSeparator" w:id="0">
     <w:p>
       <w:r>
         <w:continuationSeparator/>
@@ -4955,7 +5942,7 @@
 </file>
 
 <file path=word/footer1.xml><?xml version="1.0" encoding="utf-8"?>
-<w:ftr xmlns:ve="http://schemas.openxmlformats.org/markup-compatibility/2006" xmlns:o="urn:schemas-microsoft-com:office:office" xmlns:r="http://schemas.openxmlformats.org/officeDocument/2006/relationships" xmlns:m="http://schemas.openxmlformats.org/officeDocument/2006/math" xmlns:v="urn:schemas-microsoft-com:vml" xmlns:wp="http://schemas.openxmlformats.org/drawingml/2006/wordprocessingDrawing" xmlns:w10="urn:schemas-microsoft-com:office:word" xmlns:w="http://schemas.openxmlformats.org/wordprocessingml/2006/main" xmlns:wne="http://schemas.microsoft.com/office/word/2006/wordml">
+<w:ftr xmlns:wpc="http://schemas.microsoft.com/office/word/2010/wordprocessingCanvas" xmlns:mo="http://schemas.microsoft.com/office/mac/office/2008/main" xmlns:mc="http://schemas.openxmlformats.org/markup-compatibility/2006" xmlns:mv="urn:schemas-microsoft-com:mac:vml" xmlns:o="urn:schemas-microsoft-com:office:office" xmlns:r="http://schemas.openxmlformats.org/officeDocument/2006/relationships" xmlns:m="http://schemas.openxmlformats.org/officeDocument/2006/math" xmlns:v="urn:schemas-microsoft-com:vml" xmlns:wp14="http://schemas.microsoft.com/office/word/2010/wordprocessingDrawing" xmlns:wp="http://schemas.openxmlformats.org/drawingml/2006/wordprocessingDrawing" xmlns:w10="urn:schemas-microsoft-com:office:word" xmlns:w="http://schemas.openxmlformats.org/wordprocessingml/2006/main" xmlns:w14="http://schemas.microsoft.com/office/word/2010/wordml" xmlns:wpg="http://schemas.microsoft.com/office/word/2010/wordprocessingGroup" xmlns:wpi="http://schemas.microsoft.com/office/word/2010/wordprocessingInk" xmlns:wne="http://schemas.microsoft.com/office/word/2006/wordml" xmlns:wps="http://schemas.microsoft.com/office/word/2010/wordprocessingShape" mc:Ignorable="w14 wp14">
   <w:sdt>
     <w:sdtPr>
       <w:id w:val="13684127"/>
@@ -4964,41 +5951,55 @@
         <w:docPartUnique/>
       </w:docPartObj>
     </w:sdtPr>
+    <w:sdtEndPr/>
     <w:sdtContent>
       <w:p>
         <w:pPr>
-          <w:pStyle w:val="Pidipagina"/>
+          <w:pStyle w:val="Footer"/>
           <w:jc w:val="right"/>
         </w:pPr>
-        <w:fldSimple w:instr=" PAGE   \* MERGEFORMAT ">
-          <w:r>
-            <w:rPr>
-              <w:noProof/>
-            </w:rPr>
-            <w:t>10</w:t>
-          </w:r>
-        </w:fldSimple>
+        <w:r>
+          <w:fldChar w:fldCharType="begin"/>
+        </w:r>
+        <w:r>
+          <w:instrText xml:space="preserve"> PAGE   \* MERGEFORMAT </w:instrText>
+        </w:r>
+        <w:r>
+          <w:fldChar w:fldCharType="separate"/>
+        </w:r>
+        <w:r>
+          <w:rPr>
+            <w:noProof/>
+          </w:rPr>
+          <w:t>10</w:t>
+        </w:r>
+        <w:r>
+          <w:rPr>
+            <w:noProof/>
+          </w:rPr>
+          <w:fldChar w:fldCharType="end"/>
+        </w:r>
       </w:p>
     </w:sdtContent>
   </w:sdt>
   <w:p>
     <w:pPr>
-      <w:pStyle w:val="Pidipagina"/>
+      <w:pStyle w:val="Footer"/>
     </w:pPr>
   </w:p>
 </w:ftr>
 </file>
 
 <file path=word/footnotes.xml><?xml version="1.0" encoding="utf-8"?>
-<w:footnotes xmlns:ve="http://schemas.openxmlformats.org/markup-compatibility/2006" xmlns:o="urn:schemas-microsoft-com:office:office" xmlns:r="http://schemas.openxmlformats.org/officeDocument/2006/relationships" xmlns:m="http://schemas.openxmlformats.org/officeDocument/2006/math" xmlns:v="urn:schemas-microsoft-com:vml" xmlns:wp="http://schemas.openxmlformats.org/drawingml/2006/wordprocessingDrawing" xmlns:w10="urn:schemas-microsoft-com:office:word" xmlns:w="http://schemas.openxmlformats.org/wordprocessingml/2006/main" xmlns:wne="http://schemas.microsoft.com/office/word/2006/wordml">
-  <w:footnote w:type="separator" w:id="0">
+<w:footnotes xmlns:wpc="http://schemas.microsoft.com/office/word/2010/wordprocessingCanvas" xmlns:mo="http://schemas.microsoft.com/office/mac/office/2008/main" xmlns:mc="http://schemas.openxmlformats.org/markup-compatibility/2006" xmlns:mv="urn:schemas-microsoft-com:mac:vml" xmlns:o="urn:schemas-microsoft-com:office:office" xmlns:r="http://schemas.openxmlformats.org/officeDocument/2006/relationships" xmlns:m="http://schemas.openxmlformats.org/officeDocument/2006/math" xmlns:v="urn:schemas-microsoft-com:vml" xmlns:wp14="http://schemas.microsoft.com/office/word/2010/wordprocessingDrawing" xmlns:wp="http://schemas.openxmlformats.org/drawingml/2006/wordprocessingDrawing" xmlns:w10="urn:schemas-microsoft-com:office:word" xmlns:w="http://schemas.openxmlformats.org/wordprocessingml/2006/main" xmlns:w14="http://schemas.microsoft.com/office/word/2010/wordml" xmlns:wpg="http://schemas.microsoft.com/office/word/2010/wordprocessingGroup" xmlns:wpi="http://schemas.microsoft.com/office/word/2010/wordprocessingInk" xmlns:wne="http://schemas.microsoft.com/office/word/2006/wordml" xmlns:wps="http://schemas.microsoft.com/office/word/2010/wordprocessingShape" mc:Ignorable="w14 wp14">
+  <w:footnote w:type="separator" w:id="-1">
     <w:p>
       <w:r>
         <w:separator/>
       </w:r>
     </w:p>
   </w:footnote>
-  <w:footnote w:type="continuationSeparator" w:id="1">
+  <w:footnote w:type="continuationSeparator" w:id="0">
     <w:p>
       <w:r>
         <w:continuationSeparator/>
@@ -5009,7 +6010,7 @@
 </file>
 
 <file path=word/numbering.xml><?xml version="1.0" encoding="utf-8"?>
-<w:numbering xmlns:ve="http://schemas.openxmlformats.org/markup-compatibility/2006" xmlns:o="urn:schemas-microsoft-com:office:office" xmlns:r="http://schemas.openxmlformats.org/officeDocument/2006/relationships" xmlns:m="http://schemas.openxmlformats.org/officeDocument/2006/math" xmlns:v="urn:schemas-microsoft-com:vml" xmlns:wp="http://schemas.openxmlformats.org/drawingml/2006/wordprocessingDrawing" xmlns:w10="urn:schemas-microsoft-com:office:word" xmlns:w="http://schemas.openxmlformats.org/wordprocessingml/2006/main" xmlns:wne="http://schemas.microsoft.com/office/word/2006/wordml">
+<w:numbering xmlns:wpc="http://schemas.microsoft.com/office/word/2010/wordprocessingCanvas" xmlns:mo="http://schemas.microsoft.com/office/mac/office/2008/main" xmlns:mc="http://schemas.openxmlformats.org/markup-compatibility/2006" xmlns:mv="urn:schemas-microsoft-com:mac:vml" xmlns:o="urn:schemas-microsoft-com:office:office" xmlns:r="http://schemas.openxmlformats.org/officeDocument/2006/relationships" xmlns:m="http://schemas.openxmlformats.org/officeDocument/2006/math" xmlns:v="urn:schemas-microsoft-com:vml" xmlns:wp14="http://schemas.microsoft.com/office/word/2010/wordprocessingDrawing" xmlns:wp="http://schemas.openxmlformats.org/drawingml/2006/wordprocessingDrawing" xmlns:w10="urn:schemas-microsoft-com:office:word" xmlns:w="http://schemas.openxmlformats.org/wordprocessingml/2006/main" xmlns:w14="http://schemas.microsoft.com/office/word/2010/wordml" xmlns:wpg="http://schemas.microsoft.com/office/word/2010/wordprocessingGroup" xmlns:wpi="http://schemas.microsoft.com/office/word/2010/wordprocessingInk" xmlns:wne="http://schemas.microsoft.com/office/word/2006/wordml" xmlns:wps="http://schemas.microsoft.com/office/word/2010/wordprocessingShape" mc:Ignorable="w14 wp14">
   <w:abstractNum w:abstractNumId="0">
     <w:nsid w:val="03644CBF"/>
     <w:multiLevelType w:val="hybridMultilevel"/>
@@ -6822,6 +7823,119 @@
     </w:lvl>
   </w:abstractNum>
   <w:abstractNum w:abstractNumId="16">
+    <w:nsid w:val="41157E05"/>
+    <w:multiLevelType w:val="hybridMultilevel"/>
+    <w:tmpl w:val="2AE63C62"/>
+    <w:lvl w:ilvl="0" w:tplc="04090001">
+      <w:start w:val="1"/>
+      <w:numFmt w:val="bullet"/>
+      <w:lvlText w:val=""/>
+      <w:lvlJc w:val="left"/>
+      <w:pPr>
+        <w:ind w:left="720" w:hanging="360"/>
+      </w:pPr>
+      <w:rPr>
+        <w:rFonts w:ascii="Symbol" w:hAnsi="Symbol" w:hint="default"/>
+      </w:rPr>
+    </w:lvl>
+    <w:lvl w:ilvl="1" w:tplc="04090003" w:tentative="1">
+      <w:start w:val="1"/>
+      <w:numFmt w:val="bullet"/>
+      <w:lvlText w:val="o"/>
+      <w:lvlJc w:val="left"/>
+      <w:pPr>
+        <w:ind w:left="1440" w:hanging="360"/>
+      </w:pPr>
+      <w:rPr>
+        <w:rFonts w:ascii="Courier New" w:hAnsi="Courier New" w:hint="default"/>
+      </w:rPr>
+    </w:lvl>
+    <w:lvl w:ilvl="2" w:tplc="04090005" w:tentative="1">
+      <w:start w:val="1"/>
+      <w:numFmt w:val="bullet"/>
+      <w:lvlText w:val=""/>
+      <w:lvlJc w:val="left"/>
+      <w:pPr>
+        <w:ind w:left="2160" w:hanging="360"/>
+      </w:pPr>
+      <w:rPr>
+        <w:rFonts w:ascii="Wingdings" w:hAnsi="Wingdings" w:hint="default"/>
+      </w:rPr>
+    </w:lvl>
+    <w:lvl w:ilvl="3" w:tplc="04090001" w:tentative="1">
+      <w:start w:val="1"/>
+      <w:numFmt w:val="bullet"/>
+      <w:lvlText w:val=""/>
+      <w:lvlJc w:val="left"/>
+      <w:pPr>
+        <w:ind w:left="2880" w:hanging="360"/>
+      </w:pPr>
+      <w:rPr>
+        <w:rFonts w:ascii="Symbol" w:hAnsi="Symbol" w:hint="default"/>
+      </w:rPr>
+    </w:lvl>
+    <w:lvl w:ilvl="4" w:tplc="04090003" w:tentative="1">
+      <w:start w:val="1"/>
+      <w:numFmt w:val="bullet"/>
+      <w:lvlText w:val="o"/>
+      <w:lvlJc w:val="left"/>
+      <w:pPr>
+        <w:ind w:left="3600" w:hanging="360"/>
+      </w:pPr>
+      <w:rPr>
+        <w:rFonts w:ascii="Courier New" w:hAnsi="Courier New" w:hint="default"/>
+      </w:rPr>
+    </w:lvl>
+    <w:lvl w:ilvl="5" w:tplc="04090005" w:tentative="1">
+      <w:start w:val="1"/>
+      <w:numFmt w:val="bullet"/>
+      <w:lvlText w:val=""/>
+      <w:lvlJc w:val="left"/>
+      <w:pPr>
+        <w:ind w:left="4320" w:hanging="360"/>
+      </w:pPr>
+      <w:rPr>
+        <w:rFonts w:ascii="Wingdings" w:hAnsi="Wingdings" w:hint="default"/>
+      </w:rPr>
+    </w:lvl>
+    <w:lvl w:ilvl="6" w:tplc="04090001" w:tentative="1">
+      <w:start w:val="1"/>
+      <w:numFmt w:val="bullet"/>
+      <w:lvlText w:val=""/>
+      <w:lvlJc w:val="left"/>
+      <w:pPr>
+        <w:ind w:left="5040" w:hanging="360"/>
+      </w:pPr>
+      <w:rPr>
+        <w:rFonts w:ascii="Symbol" w:hAnsi="Symbol" w:hint="default"/>
+      </w:rPr>
+    </w:lvl>
+    <w:lvl w:ilvl="7" w:tplc="04090003" w:tentative="1">
+      <w:start w:val="1"/>
+      <w:numFmt w:val="bullet"/>
+      <w:lvlText w:val="o"/>
+      <w:lvlJc w:val="left"/>
+      <w:pPr>
+        <w:ind w:left="5760" w:hanging="360"/>
+      </w:pPr>
+      <w:rPr>
+        <w:rFonts w:ascii="Courier New" w:hAnsi="Courier New" w:hint="default"/>
+      </w:rPr>
+    </w:lvl>
+    <w:lvl w:ilvl="8" w:tplc="04090005" w:tentative="1">
+      <w:start w:val="1"/>
+      <w:numFmt w:val="bullet"/>
+      <w:lvlText w:val=""/>
+      <w:lvlJc w:val="left"/>
+      <w:pPr>
+        <w:ind w:left="6480" w:hanging="360"/>
+      </w:pPr>
+      <w:rPr>
+        <w:rFonts w:ascii="Wingdings" w:hAnsi="Wingdings" w:hint="default"/>
+      </w:rPr>
+    </w:lvl>
+  </w:abstractNum>
+  <w:abstractNum w:abstractNumId="17">
     <w:nsid w:val="433C0C01"/>
     <w:multiLevelType w:val="hybridMultilevel"/>
     <w:tmpl w:val="7566358C"/>
@@ -6907,7 +8021,7 @@
       </w:pPr>
     </w:lvl>
   </w:abstractNum>
-  <w:abstractNum w:abstractNumId="17">
+  <w:abstractNum w:abstractNumId="18">
     <w:nsid w:val="49C847A7"/>
     <w:multiLevelType w:val="hybridMultilevel"/>
     <w:tmpl w:val="4A201F2A"/>
@@ -7020,7 +8134,7 @@
       </w:rPr>
     </w:lvl>
   </w:abstractNum>
-  <w:abstractNum w:abstractNumId="18">
+  <w:abstractNum w:abstractNumId="19">
     <w:nsid w:val="568D3450"/>
     <w:multiLevelType w:val="hybridMultilevel"/>
     <w:tmpl w:val="2AC40836"/>
@@ -7133,7 +8247,7 @@
       </w:rPr>
     </w:lvl>
   </w:abstractNum>
-  <w:abstractNum w:abstractNumId="19">
+  <w:abstractNum w:abstractNumId="20">
     <w:nsid w:val="57675519"/>
     <w:multiLevelType w:val="hybridMultilevel"/>
     <w:tmpl w:val="C9125D9A"/>
@@ -7245,7 +8359,7 @@
       </w:rPr>
     </w:lvl>
   </w:abstractNum>
-  <w:abstractNum w:abstractNumId="20">
+  <w:abstractNum w:abstractNumId="21">
     <w:nsid w:val="5F2A17E7"/>
     <w:multiLevelType w:val="hybridMultilevel"/>
     <w:tmpl w:val="59602D8A"/>
@@ -7331,7 +8445,7 @@
       </w:pPr>
     </w:lvl>
   </w:abstractNum>
-  <w:abstractNum w:abstractNumId="21">
+  <w:abstractNum w:abstractNumId="22">
     <w:nsid w:val="64206E41"/>
     <w:multiLevelType w:val="hybridMultilevel"/>
     <w:tmpl w:val="E4346302"/>
@@ -7417,7 +8531,7 @@
       </w:pPr>
     </w:lvl>
   </w:abstractNum>
-  <w:abstractNum w:abstractNumId="22">
+  <w:abstractNum w:abstractNumId="23">
     <w:nsid w:val="659B3994"/>
     <w:multiLevelType w:val="hybridMultilevel"/>
     <w:tmpl w:val="3ACC0F40"/>
@@ -7530,7 +8644,7 @@
       </w:rPr>
     </w:lvl>
   </w:abstractNum>
-  <w:abstractNum w:abstractNumId="23">
+  <w:abstractNum w:abstractNumId="24">
     <w:nsid w:val="69F22BB8"/>
     <w:multiLevelType w:val="hybridMultilevel"/>
     <w:tmpl w:val="D13A1A16"/>
@@ -7643,7 +8757,7 @@
       </w:rPr>
     </w:lvl>
   </w:abstractNum>
-  <w:abstractNum w:abstractNumId="24">
+  <w:abstractNum w:abstractNumId="25">
     <w:nsid w:val="6A84083D"/>
     <w:multiLevelType w:val="hybridMultilevel"/>
     <w:tmpl w:val="889687F4"/>
@@ -7729,7 +8843,7 @@
       </w:pPr>
     </w:lvl>
   </w:abstractNum>
-  <w:abstractNum w:abstractNumId="25">
+  <w:abstractNum w:abstractNumId="26">
     <w:nsid w:val="6AA2136F"/>
     <w:multiLevelType w:val="hybridMultilevel"/>
     <w:tmpl w:val="97D41CEC"/>
@@ -7842,7 +8956,7 @@
       </w:rPr>
     </w:lvl>
   </w:abstractNum>
-  <w:abstractNum w:abstractNumId="26">
+  <w:abstractNum w:abstractNumId="27">
     <w:nsid w:val="6C511EEF"/>
     <w:multiLevelType w:val="multilevel"/>
     <w:tmpl w:val="651C684A"/>
@@ -7977,7 +9091,7 @@
       </w:rPr>
     </w:lvl>
   </w:abstractNum>
-  <w:abstractNum w:abstractNumId="27">
+  <w:abstractNum w:abstractNumId="28">
     <w:nsid w:val="6EBE3FF7"/>
     <w:multiLevelType w:val="hybridMultilevel"/>
     <w:tmpl w:val="75C8D338"/>
@@ -8090,7 +9204,7 @@
       </w:rPr>
     </w:lvl>
   </w:abstractNum>
-  <w:abstractNum w:abstractNumId="28">
+  <w:abstractNum w:abstractNumId="29">
     <w:nsid w:val="71047CCC"/>
     <w:multiLevelType w:val="hybridMultilevel"/>
     <w:tmpl w:val="0762B3FA"/>
@@ -8203,7 +9317,7 @@
       </w:rPr>
     </w:lvl>
   </w:abstractNum>
-  <w:abstractNum w:abstractNumId="29">
+  <w:abstractNum w:abstractNumId="30">
     <w:nsid w:val="72795DF1"/>
     <w:multiLevelType w:val="hybridMultilevel"/>
     <w:tmpl w:val="600E7A2C"/>
@@ -8316,7 +9430,7 @@
       </w:rPr>
     </w:lvl>
   </w:abstractNum>
-  <w:abstractNum w:abstractNumId="30">
+  <w:abstractNum w:abstractNumId="31">
     <w:nsid w:val="75312363"/>
     <w:multiLevelType w:val="hybridMultilevel"/>
     <w:tmpl w:val="6310D53A"/>
@@ -8429,7 +9543,7 @@
       </w:rPr>
     </w:lvl>
   </w:abstractNum>
-  <w:abstractNum w:abstractNumId="31">
+  <w:abstractNum w:abstractNumId="32">
     <w:nsid w:val="75F502C2"/>
     <w:multiLevelType w:val="hybridMultilevel"/>
     <w:tmpl w:val="552841F2"/>
@@ -8580,13 +9694,13 @@
     <w:abstractNumId w:val="4"/>
   </w:num>
   <w:num w:numId="6">
-    <w:abstractNumId w:val="19"/>
+    <w:abstractNumId w:val="20"/>
   </w:num>
   <w:num w:numId="7">
-    <w:abstractNumId w:val="22"/>
+    <w:abstractNumId w:val="23"/>
   </w:num>
   <w:num w:numId="8">
-    <w:abstractNumId w:val="31"/>
+    <w:abstractNumId w:val="32"/>
   </w:num>
   <w:num w:numId="9">
     <w:abstractNumId w:val="2"/>
@@ -8595,22 +9709,22 @@
     <w:abstractNumId w:val="6"/>
   </w:num>
   <w:num w:numId="11">
-    <w:abstractNumId w:val="26"/>
+    <w:abstractNumId w:val="27"/>
   </w:num>
   <w:num w:numId="12">
+    <w:abstractNumId w:val="30"/>
+  </w:num>
+  <w:num w:numId="13">
     <w:abstractNumId w:val="29"/>
   </w:num>
-  <w:num w:numId="13">
-    <w:abstractNumId w:val="28"/>
-  </w:num>
   <w:num w:numId="14">
-    <w:abstractNumId w:val="25"/>
+    <w:abstractNumId w:val="26"/>
   </w:num>
   <w:num w:numId="15">
     <w:abstractNumId w:val="0"/>
   </w:num>
   <w:num w:numId="16">
-    <w:abstractNumId w:val="20"/>
+    <w:abstractNumId w:val="21"/>
   </w:num>
   <w:num w:numId="17">
     <w:abstractNumId w:val="11"/>
@@ -8619,19 +9733,19 @@
     <w:abstractNumId w:val="7"/>
   </w:num>
   <w:num w:numId="19">
-    <w:abstractNumId w:val="16"/>
+    <w:abstractNumId w:val="17"/>
   </w:num>
   <w:num w:numId="20">
-    <w:abstractNumId w:val="21"/>
+    <w:abstractNumId w:val="22"/>
   </w:num>
   <w:num w:numId="21">
-    <w:abstractNumId w:val="24"/>
+    <w:abstractNumId w:val="25"/>
   </w:num>
   <w:num w:numId="22">
     <w:abstractNumId w:val="8"/>
   </w:num>
   <w:num w:numId="23">
-    <w:abstractNumId w:val="23"/>
+    <w:abstractNumId w:val="24"/>
   </w:num>
   <w:num w:numId="24">
     <w:abstractNumId w:val="15"/>
@@ -8640,13 +9754,13 @@
     <w:abstractNumId w:val="10"/>
   </w:num>
   <w:num w:numId="26">
-    <w:abstractNumId w:val="17"/>
+    <w:abstractNumId w:val="18"/>
   </w:num>
   <w:num w:numId="27">
-    <w:abstractNumId w:val="27"/>
+    <w:abstractNumId w:val="28"/>
   </w:num>
   <w:num w:numId="28">
-    <w:abstractNumId w:val="30"/>
+    <w:abstractNumId w:val="31"/>
   </w:num>
   <w:num w:numId="29">
     <w:abstractNumId w:val="12"/>
@@ -8655,16 +9769,19 @@
     <w:abstractNumId w:val="1"/>
   </w:num>
   <w:num w:numId="31">
-    <w:abstractNumId w:val="18"/>
+    <w:abstractNumId w:val="19"/>
   </w:num>
   <w:num w:numId="32">
     <w:abstractNumId w:val="14"/>
+  </w:num>
+  <w:num w:numId="33">
+    <w:abstractNumId w:val="16"/>
   </w:num>
 </w:numbering>
 </file>
 
 <file path=word/styles.xml><?xml version="1.0" encoding="utf-8"?>
-<w:styles xmlns:r="http://schemas.openxmlformats.org/officeDocument/2006/relationships" xmlns:w="http://schemas.openxmlformats.org/wordprocessingml/2006/main">
+<w:styles xmlns:mc="http://schemas.openxmlformats.org/markup-compatibility/2006" xmlns:r="http://schemas.openxmlformats.org/officeDocument/2006/relationships" xmlns:w="http://schemas.openxmlformats.org/wordprocessingml/2006/main" xmlns:w14="http://schemas.microsoft.com/office/word/2010/wordml" mc:Ignorable="w14">
   <w:docDefaults>
     <w:rPrDefault>
       <w:rPr>
@@ -8676,7 +9793,7 @@
     </w:rPrDefault>
     <w:pPrDefault/>
   </w:docDefaults>
-  <w:latentStyles w:defLockedState="0" w:defUIPriority="99" w:defSemiHidden="1" w:defUnhideWhenUsed="1" w:defQFormat="0" w:count="267">
+  <w:latentStyles w:defLockedState="0" w:defUIPriority="99" w:defSemiHidden="1" w:defUnhideWhenUsed="1" w:defQFormat="0" w:count="276">
     <w:lsdException w:name="Normal" w:semiHidden="0" w:uiPriority="0" w:unhideWhenUsed="0" w:qFormat="1"/>
     <w:lsdException w:name="heading 1" w:semiHidden="0" w:uiPriority="9" w:unhideWhenUsed="0" w:qFormat="1"/>
     <w:lsdException w:name="heading 2" w:uiPriority="9" w:qFormat="1"/>
@@ -8815,7 +9932,7 @@
     <w:lsdException w:name="Bibliography" w:uiPriority="37"/>
     <w:lsdException w:name="TOC Heading" w:uiPriority="39" w:qFormat="1"/>
   </w:latentStyles>
-  <w:style w:type="paragraph" w:default="1" w:styleId="Normale">
+  <w:style w:type="paragraph" w:default="1" w:styleId="Normal">
     <w:name w:val="Normal"/>
     <w:qFormat/>
     <w:rsid w:val="00D6059C"/>
@@ -8825,11 +9942,11 @@
       <w:szCs w:val="20"/>
     </w:rPr>
   </w:style>
-  <w:style w:type="paragraph" w:styleId="Titolo1">
+  <w:style w:type="paragraph" w:styleId="Heading1">
     <w:name w:val="heading 1"/>
-    <w:basedOn w:val="Normale"/>
-    <w:next w:val="Normale"/>
-    <w:link w:val="Titolo1Carattere"/>
+    <w:basedOn w:val="Normal"/>
+    <w:next w:val="Normal"/>
+    <w:link w:val="Heading1Char"/>
     <w:uiPriority w:val="9"/>
     <w:qFormat/>
     <w:rsid w:val="00D6059C"/>
@@ -8847,11 +9964,11 @@
       <w:szCs w:val="32"/>
     </w:rPr>
   </w:style>
-  <w:style w:type="paragraph" w:styleId="Titolo2">
+  <w:style w:type="paragraph" w:styleId="Heading2">
     <w:name w:val="heading 2"/>
-    <w:basedOn w:val="Normale"/>
-    <w:next w:val="Normale"/>
-    <w:link w:val="Titolo2Carattere"/>
+    <w:basedOn w:val="Normal"/>
+    <w:next w:val="Normal"/>
+    <w:link w:val="Heading2Char"/>
     <w:uiPriority w:val="9"/>
     <w:unhideWhenUsed/>
     <w:qFormat/>
@@ -8871,17 +9988,17 @@
       <w:szCs w:val="26"/>
     </w:rPr>
   </w:style>
-  <w:style w:type="character" w:default="1" w:styleId="Carpredefinitoparagrafo">
+  <w:style w:type="character" w:default="1" w:styleId="DefaultParagraphFont">
     <w:name w:val="Default Paragraph Font"/>
     <w:uiPriority w:val="1"/>
+    <w:semiHidden/>
     <w:unhideWhenUsed/>
   </w:style>
-  <w:style w:type="table" w:default="1" w:styleId="Tabellanormale">
+  <w:style w:type="table" w:default="1" w:styleId="TableNormal">
     <w:name w:val="Normal Table"/>
     <w:uiPriority w:val="99"/>
     <w:semiHidden/>
     <w:unhideWhenUsed/>
-    <w:qFormat/>
     <w:tblPr>
       <w:tblInd w:w="0" w:type="dxa"/>
       <w:tblCellMar>
@@ -8892,16 +10009,16 @@
       </w:tblCellMar>
     </w:tblPr>
   </w:style>
-  <w:style w:type="numbering" w:default="1" w:styleId="Nessunelenco">
+  <w:style w:type="numbering" w:default="1" w:styleId="NoList">
     <w:name w:val="No List"/>
     <w:uiPriority w:val="99"/>
     <w:semiHidden/>
     <w:unhideWhenUsed/>
   </w:style>
-  <w:style w:type="paragraph" w:styleId="Intestazione">
+  <w:style w:type="paragraph" w:styleId="Header">
     <w:name w:val="header"/>
-    <w:basedOn w:val="Normale"/>
-    <w:link w:val="IntestazioneCarattere"/>
+    <w:basedOn w:val="Normal"/>
+    <w:link w:val="HeaderChar"/>
     <w:uiPriority w:val="99"/>
     <w:unhideWhenUsed/>
     <w:rsid w:val="00D6059C"/>
@@ -8917,17 +10034,17 @@
       <w:szCs w:val="24"/>
     </w:rPr>
   </w:style>
-  <w:style w:type="character" w:customStyle="1" w:styleId="IntestazioneCarattere">
-    <w:name w:val="Intestazione Carattere"/>
-    <w:basedOn w:val="Carpredefinitoparagrafo"/>
-    <w:link w:val="Intestazione"/>
+  <w:style w:type="character" w:customStyle="1" w:styleId="HeaderChar">
+    <w:name w:val="Header Char"/>
+    <w:basedOn w:val="DefaultParagraphFont"/>
+    <w:link w:val="Header"/>
     <w:uiPriority w:val="99"/>
     <w:rsid w:val="00D6059C"/>
   </w:style>
-  <w:style w:type="paragraph" w:styleId="Pidipagina">
+  <w:style w:type="paragraph" w:styleId="Footer">
     <w:name w:val="footer"/>
-    <w:basedOn w:val="Normale"/>
-    <w:link w:val="PidipaginaCarattere"/>
+    <w:basedOn w:val="Normal"/>
+    <w:link w:val="FooterChar"/>
     <w:uiPriority w:val="99"/>
     <w:unhideWhenUsed/>
     <w:rsid w:val="00D6059C"/>
@@ -8943,17 +10060,17 @@
       <w:szCs w:val="24"/>
     </w:rPr>
   </w:style>
-  <w:style w:type="character" w:customStyle="1" w:styleId="PidipaginaCarattere">
-    <w:name w:val="Piè di pagina Carattere"/>
-    <w:basedOn w:val="Carpredefinitoparagrafo"/>
-    <w:link w:val="Pidipagina"/>
+  <w:style w:type="character" w:customStyle="1" w:styleId="FooterChar">
+    <w:name w:val="Footer Char"/>
+    <w:basedOn w:val="DefaultParagraphFont"/>
+    <w:link w:val="Footer"/>
     <w:uiPriority w:val="99"/>
     <w:rsid w:val="00D6059C"/>
   </w:style>
-  <w:style w:type="paragraph" w:styleId="Testofumetto">
+  <w:style w:type="paragraph" w:styleId="BalloonText">
     <w:name w:val="Balloon Text"/>
-    <w:basedOn w:val="Normale"/>
-    <w:link w:val="TestofumettoCarattere"/>
+    <w:basedOn w:val="Normal"/>
+    <w:link w:val="BalloonTextChar"/>
     <w:uiPriority w:val="99"/>
     <w:semiHidden/>
     <w:unhideWhenUsed/>
@@ -8964,10 +10081,10 @@
       <w:szCs w:val="18"/>
     </w:rPr>
   </w:style>
-  <w:style w:type="character" w:customStyle="1" w:styleId="TestofumettoCarattere">
-    <w:name w:val="Testo fumetto Carattere"/>
-    <w:basedOn w:val="Carpredefinitoparagrafo"/>
-    <w:link w:val="Testofumetto"/>
+  <w:style w:type="character" w:customStyle="1" w:styleId="BalloonTextChar">
+    <w:name w:val="Balloon Text Char"/>
+    <w:basedOn w:val="DefaultParagraphFont"/>
+    <w:link w:val="BalloonText"/>
     <w:uiPriority w:val="99"/>
     <w:semiHidden/>
     <w:rsid w:val="00D6059C"/>
@@ -8977,10 +10094,10 @@
       <w:szCs w:val="18"/>
     </w:rPr>
   </w:style>
-  <w:style w:type="character" w:customStyle="1" w:styleId="Titolo1Carattere">
-    <w:name w:val="Titolo 1 Carattere"/>
-    <w:basedOn w:val="Carpredefinitoparagrafo"/>
-    <w:link w:val="Titolo1"/>
+  <w:style w:type="character" w:customStyle="1" w:styleId="Heading1Char">
+    <w:name w:val="Heading 1 Char"/>
+    <w:basedOn w:val="DefaultParagraphFont"/>
+    <w:link w:val="Heading1"/>
     <w:uiPriority w:val="9"/>
     <w:rsid w:val="00D6059C"/>
     <w:rPr>
@@ -8992,11 +10109,11 @@
       <w:szCs w:val="32"/>
     </w:rPr>
   </w:style>
-  <w:style w:type="paragraph" w:styleId="Titolo">
+  <w:style w:type="paragraph" w:styleId="Title">
     <w:name w:val="Title"/>
-    <w:basedOn w:val="Normale"/>
-    <w:next w:val="Normale"/>
-    <w:link w:val="TitoloCarattere"/>
+    <w:basedOn w:val="Normal"/>
+    <w:next w:val="Normal"/>
+    <w:link w:val="TitleChar"/>
     <w:uiPriority w:val="10"/>
     <w:qFormat/>
     <w:rsid w:val="00D6059C"/>
@@ -9016,10 +10133,10 @@
       <w:szCs w:val="52"/>
     </w:rPr>
   </w:style>
-  <w:style w:type="character" w:customStyle="1" w:styleId="TitoloCarattere">
-    <w:name w:val="Titolo Carattere"/>
-    <w:basedOn w:val="Carpredefinitoparagrafo"/>
-    <w:link w:val="Titolo"/>
+  <w:style w:type="character" w:customStyle="1" w:styleId="TitleChar">
+    <w:name w:val="Title Char"/>
+    <w:basedOn w:val="DefaultParagraphFont"/>
+    <w:link w:val="Title"/>
     <w:uiPriority w:val="10"/>
     <w:rsid w:val="00D6059C"/>
     <w:rPr>
@@ -9031,9 +10148,9 @@
       <w:szCs w:val="52"/>
     </w:rPr>
   </w:style>
-  <w:style w:type="paragraph" w:styleId="Paragrafoelenco">
+  <w:style w:type="paragraph" w:styleId="ListParagraph">
     <w:name w:val="List Paragraph"/>
-    <w:basedOn w:val="Normale"/>
+    <w:basedOn w:val="Normal"/>
     <w:uiPriority w:val="34"/>
     <w:qFormat/>
     <w:rsid w:val="00D6059C"/>
@@ -9042,10 +10159,10 @@
       <w:contextualSpacing/>
     </w:pPr>
   </w:style>
-  <w:style w:type="character" w:customStyle="1" w:styleId="Titolo2Carattere">
-    <w:name w:val="Titolo 2 Carattere"/>
-    <w:basedOn w:val="Carpredefinitoparagrafo"/>
-    <w:link w:val="Titolo2"/>
+  <w:style w:type="character" w:customStyle="1" w:styleId="Heading2Char">
+    <w:name w:val="Heading 2 Char"/>
+    <w:basedOn w:val="DefaultParagraphFont"/>
+    <w:link w:val="Heading2"/>
     <w:uiPriority w:val="9"/>
     <w:rsid w:val="0094692C"/>
     <w:rPr>
@@ -9059,12 +10176,12 @@
   </w:style>
   <w:style w:type="character" w:customStyle="1" w:styleId="xbe">
     <w:name w:val="_xbe"/>
-    <w:basedOn w:val="Carpredefinitoparagrafo"/>
+    <w:basedOn w:val="DefaultParagraphFont"/>
     <w:rsid w:val="00A54F98"/>
   </w:style>
-  <w:style w:type="paragraph" w:styleId="NormaleWeb">
+  <w:style w:type="paragraph" w:styleId="NormalWeb">
     <w:name w:val="Normal (Web)"/>
-    <w:basedOn w:val="Normale"/>
+    <w:basedOn w:val="Normal"/>
     <w:uiPriority w:val="99"/>
     <w:semiHidden/>
     <w:unhideWhenUsed/>
@@ -9079,9 +10196,9 @@
       <w:lang w:eastAsia="it-IT"/>
     </w:rPr>
   </w:style>
-  <w:style w:type="character" w:styleId="Collegamentoipertestuale">
+  <w:style w:type="character" w:styleId="Hyperlink">
     <w:name w:val="Hyperlink"/>
-    <w:basedOn w:val="Carpredefinitoparagrafo"/>
+    <w:basedOn w:val="DefaultParagraphFont"/>
     <w:uiPriority w:val="99"/>
     <w:unhideWhenUsed/>
     <w:rsid w:val="00E72E48"/>
@@ -9092,7 +10209,7 @@
   </w:style>
   <w:style w:type="character" w:customStyle="1" w:styleId="apple-converted-space">
     <w:name w:val="apple-converted-space"/>
-    <w:basedOn w:val="Carpredefinitoparagrafo"/>
+    <w:basedOn w:val="DefaultParagraphFont"/>
     <w:rsid w:val="00E72E48"/>
   </w:style>
 </w:styles>
@@ -9820,7 +10937,7 @@
 </file>
 
 <file path=customXml/itemProps1.xml><?xml version="1.0" encoding="utf-8"?>
-<ds:datastoreItem xmlns:ds="http://schemas.openxmlformats.org/officeDocument/2006/customXml" ds:itemID="{CC21D593-46AB-1040-B2F5-78DC499FEF9E}">
+<ds:datastoreItem xmlns:ds="http://schemas.openxmlformats.org/officeDocument/2006/customXml" ds:itemID="{F5E6ABC4-1311-2B42-9F67-3C7C6E6A67E5}">
   <ds:schemaRefs>
     <ds:schemaRef ds:uri="http://schemas.openxmlformats.org/officeDocument/2006/bibliography"/>
   </ds:schemaRefs>

</xml_diff>

<commit_message>
Aggiornamento quesito 5 team
</commit_message>
<xml_diff>
--- a/Quesito 5 Team/Metrica - Linee di codice - Paper.docx
+++ b/Quesito 5 Team/Metrica - Linee di codice - Paper.docx
@@ -963,39 +963,6 @@
       <w:pPr>
         <w:pStyle w:val="ListParagraph"/>
         <w:numPr>
-          <w:ilvl w:val="1"/>
-          <w:numId w:val="2"/>
-        </w:numPr>
-        <w:spacing w:line="360" w:lineRule="auto"/>
-        <w:rPr>
-          <w:rFonts w:ascii="Arial" w:hAnsi="Arial" w:cs="Arial"/>
-          <w:sz w:val="24"/>
-          <w:szCs w:val="24"/>
-        </w:rPr>
-      </w:pPr>
-      <w:r>
-        <w:rPr>
-          <w:rFonts w:ascii="Arial" w:hAnsi="Arial" w:cs="Arial"/>
-          <w:sz w:val="24"/>
-          <w:szCs w:val="24"/>
-        </w:rPr>
-        <w:t xml:space="preserve">Esempio </w:t>
-      </w:r>
-      <w:proofErr w:type="gramStart"/>
-      <w:r>
-        <w:rPr>
-          <w:rFonts w:ascii="Arial" w:hAnsi="Arial" w:cs="Arial"/>
-          <w:sz w:val="24"/>
-          <w:szCs w:val="24"/>
-        </w:rPr>
-        <w:t>4</w:t>
-      </w:r>
-      <w:proofErr w:type="gramEnd"/>
-    </w:p>
-    <w:p>
-      <w:pPr>
-        <w:pStyle w:val="ListParagraph"/>
-        <w:numPr>
           <w:ilvl w:val="0"/>
           <w:numId w:val="2"/>
         </w:numPr>
@@ -1006,6 +973,8 @@
           <w:szCs w:val="24"/>
         </w:rPr>
       </w:pPr>
+      <w:bookmarkStart w:id="0" w:name="_GoBack"/>
+      <w:bookmarkEnd w:id="0"/>
       <w:r>
         <w:rPr>
           <w:rFonts w:ascii="Arial" w:hAnsi="Arial" w:cs="Arial"/>
@@ -2144,7 +2113,6 @@
           <w:szCs w:val="24"/>
         </w:rPr>
       </w:pPr>
-      <w:proofErr w:type="spellStart"/>
       <w:r>
         <w:rPr>
           <w:rFonts w:ascii="Arial" w:hAnsi="Arial" w:cs="Arial"/>
@@ -2169,7 +2137,6 @@
           <w:szCs w:val="24"/>
         </w:rPr>
       </w:pPr>
-      <w:proofErr w:type="spellEnd"/>
       <w:r>
         <w:rPr>
           <w:rFonts w:ascii="Arial" w:hAnsi="Arial" w:cs="Arial"/>
@@ -2202,8 +2169,6 @@
         </w:rPr>
         <w:t>Efficienza</w:t>
       </w:r>
-      <w:bookmarkStart w:id="0" w:name="_GoBack"/>
-      <w:bookmarkEnd w:id="0"/>
     </w:p>
     <w:p>
       <w:pPr>
@@ -5856,33 +5821,6 @@
     </w:p>
     <w:p/>
     <w:p/>
-    <w:p>
-      <w:pPr>
-        <w:pStyle w:val="Heading2"/>
-        <w:ind w:firstLine="720"/>
-        <w:rPr>
-          <w:sz w:val="40"/>
-        </w:rPr>
-      </w:pPr>
-      <w:r>
-        <w:rPr>
-          <w:sz w:val="40"/>
-        </w:rPr>
-        <w:t>3.5</w:t>
-      </w:r>
-      <w:r>
-        <w:rPr>
-          <w:sz w:val="40"/>
-        </w:rPr>
-        <w:t xml:space="preserve"> </w:t>
-      </w:r>
-      <w:r>
-        <w:rPr>
-          <w:sz w:val="40"/>
-        </w:rPr>
-        <w:t>Scelte Stilistiche (Linguaggio C)</w:t>
-      </w:r>
-    </w:p>
     <w:p/>
     <w:p/>
     <w:p/>
@@ -10937,7 +10875,7 @@
 </file>
 
 <file path=customXml/itemProps1.xml><?xml version="1.0" encoding="utf-8"?>
-<ds:datastoreItem xmlns:ds="http://schemas.openxmlformats.org/officeDocument/2006/customXml" ds:itemID="{F5E6ABC4-1311-2B42-9F67-3C7C6E6A67E5}">
+<ds:datastoreItem xmlns:ds="http://schemas.openxmlformats.org/officeDocument/2006/customXml" ds:itemID="{036E9DBB-F816-6743-8703-FD3DC7DA57E7}">
   <ds:schemaRefs>
     <ds:schemaRef ds:uri="http://schemas.openxmlformats.org/officeDocument/2006/bibliography"/>
   </ds:schemaRefs>

</xml_diff>